<commit_message>
Se ejerecito con map, reduce y filter - se realizaron los cuestionarios de Typescript con motivo del recuperatorio del segundo parcial
</commit_message>
<xml_diff>
--- a/Laboratorio3/Cursada Material/Cuestionario TypeScript 2.docx
+++ b/Laboratorio3/Cursada Material/Cuestionario TypeScript 2.docx
@@ -1,89 +1,106 @@
 
 <file path=word/document.xml><?xml version="1.0" encoding="utf-8"?>
-<w:document xmlns:wpc="http://schemas.microsoft.com/office/word/2010/wordprocessingCanvas" xmlns:mc="http://schemas.openxmlformats.org/markup-compatibility/2006" xmlns:o="urn:schemas-microsoft-com:office:office" xmlns:r="http://schemas.openxmlformats.org/officeDocument/2006/relationships" xmlns:m="http://schemas.openxmlformats.org/officeDocument/2006/math" xmlns:v="urn:schemas-microsoft-com:vml" xmlns:wp14="http://schemas.microsoft.com/office/word/2010/wordprocessingDrawing" xmlns:wp="http://schemas.openxmlformats.org/drawingml/2006/wordprocessingDrawing" xmlns:w10="urn:schemas-microsoft-com:office:word" xmlns:w="http://schemas.openxmlformats.org/wordprocessingml/2006/main" xmlns:w14="http://schemas.microsoft.com/office/word/2010/wordml" xmlns:w15="http://schemas.microsoft.com/office/word/2012/wordml" xmlns:wpg="http://schemas.microsoft.com/office/word/2010/wordprocessingGroup" xmlns:wpi="http://schemas.microsoft.com/office/word/2010/wordprocessingInk" xmlns:wne="http://schemas.microsoft.com/office/word/2006/wordml" xmlns:wps="http://schemas.microsoft.com/office/word/2010/wordprocessingShape" mc:Ignorable="w14 w15 wp14">
+<w:document xmlns:o="urn:schemas-microsoft-com:office:office" xmlns:r="http://schemas.openxmlformats.org/officeDocument/2006/relationships" xmlns:v="urn:schemas-microsoft-com:vml" xmlns:w="http://schemas.openxmlformats.org/wordprocessingml/2006/main" xmlns:w10="urn:schemas-microsoft-com:office:word" xmlns:wp="http://schemas.openxmlformats.org/drawingml/2006/wordprocessingDrawing" xmlns:wps="http://schemas.microsoft.com/office/word/2010/wordprocessingShape" xmlns:wpg="http://schemas.microsoft.com/office/word/2010/wordprocessingGroup" xmlns:mc="http://schemas.openxmlformats.org/markup-compatibility/2006" xmlns:wp14="http://schemas.microsoft.com/office/word/2010/wordprocessingDrawing" xmlns:w14="http://schemas.microsoft.com/office/word/2010/wordml" mc:Ignorable="w14 wp14">
   <w:body>
     <w:p>
       <w:pPr>
-        <w:pStyle w:val="Ttulo1"/>
-      </w:pPr>
-      <w:r>
+        <w:pStyle w:val="Heading1"/>
+        <w:spacing w:before="240" w:after="0"/>
+        <w:rPr/>
+      </w:pPr>
+      <w:r>
+        <w:rPr/>
         <w:t>Cuestionario TypeScript 2:</w:t>
       </w:r>
     </w:p>
-    <w:p/>
-    <w:p>
-      <w:pPr>
-        <w:pStyle w:val="Prrafodelista"/>
+    <w:p>
+      <w:pPr>
+        <w:pStyle w:val="Normal"/>
+        <w:rPr/>
+      </w:pPr>
+      <w:r>
+        <w:rPr/>
+      </w:r>
+    </w:p>
+    <w:p>
+      <w:pPr>
+        <w:pStyle w:val="ListParagraph"/>
         <w:numPr>
           <w:ilvl w:val="0"/>
           <w:numId w:val="1"/>
         </w:numPr>
-      </w:pPr>
-      <w:r>
+        <w:rPr/>
+      </w:pPr>
+      <w:r>
+        <w:rPr/>
         <w:t>Toda función en JavaScript, es código válido en TypeScript?</w:t>
       </w:r>
     </w:p>
     <w:p>
       <w:pPr>
-        <w:pStyle w:val="Prrafodelista"/>
-      </w:pPr>
-      <w:proofErr w:type="gramStart"/>
+        <w:pStyle w:val="ListParagraph"/>
+        <w:rPr/>
+      </w:pPr>
       <w:r>
         <w:rPr>
           <w:highlight w:val="yellow"/>
         </w:rPr>
         <w:t>si</w:t>
       </w:r>
-      <w:proofErr w:type="gramEnd"/>
-    </w:p>
-    <w:p>
-      <w:pPr>
-        <w:pStyle w:val="Prrafodelista"/>
-      </w:pPr>
-    </w:p>
-    <w:p>
-      <w:pPr>
-        <w:pStyle w:val="Prrafodelista"/>
-      </w:pPr>
-    </w:p>
-    <w:p>
-      <w:pPr>
-        <w:pStyle w:val="Prrafodelista"/>
+    </w:p>
+    <w:p>
+      <w:pPr>
+        <w:pStyle w:val="ListParagraph"/>
+        <w:rPr/>
+      </w:pPr>
+      <w:r>
+        <w:rPr/>
+      </w:r>
+    </w:p>
+    <w:p>
+      <w:pPr>
+        <w:pStyle w:val="ListParagraph"/>
+        <w:rPr/>
+      </w:pPr>
+      <w:r>
+        <w:rPr/>
+      </w:r>
+    </w:p>
+    <w:p>
+      <w:pPr>
+        <w:pStyle w:val="ListParagraph"/>
         <w:numPr>
           <w:ilvl w:val="0"/>
           <w:numId w:val="1"/>
         </w:numPr>
-      </w:pPr>
-      <w:r>
-        <w:t xml:space="preserve">La siguiente función es válida en </w:t>
-      </w:r>
-      <w:proofErr w:type="spellStart"/>
-      <w:r>
-        <w:t>TypeScript</w:t>
-      </w:r>
-      <w:proofErr w:type="spellEnd"/>
-      <w:r>
-        <w:t>)</w:t>
-      </w:r>
-      <w:r>
-        <w:t xml:space="preserve"> </w:t>
-      </w:r>
-    </w:p>
-    <w:p>
-      <w:pPr>
-        <w:pStyle w:val="Prrafodelista"/>
-      </w:pPr>
-      <w:proofErr w:type="gramStart"/>
+        <w:rPr/>
+      </w:pPr>
+      <w:r>
+        <w:rPr/>
+        <w:t xml:space="preserve">La siguiente función es válida en TypeScript) </w:t>
+      </w:r>
+    </w:p>
+    <w:p>
+      <w:pPr>
+        <w:pStyle w:val="ListParagraph"/>
+        <w:rPr/>
+      </w:pPr>
       <w:r>
         <w:rPr>
           <w:highlight w:val="yellow"/>
         </w:rPr>
-        <w:t>no</w:t>
-      </w:r>
-      <w:proofErr w:type="gramEnd"/>
-    </w:p>
-    <w:p>
-      <w:pPr>
+        <w:t xml:space="preserve">no </w:t>
+      </w:r>
+      <w:r>
+        <w:rPr>
+          <w:highlight w:val="yellow"/>
+        </w:rPr>
+        <w:t>(por que no retorna nada)</w:t>
+      </w:r>
+    </w:p>
+    <w:p>
+      <w:pPr>
+        <w:pStyle w:val="Normal"/>
         <w:numPr>
           <w:ilvl w:val="0"/>
           <w:numId w:val="1"/>
@@ -96,27 +113,27 @@
         </w:pBdr>
         <w:shd w:val="clear" w:color="auto" w:fill="F5F5F5"/>
         <w:tabs>
-          <w:tab w:val="left" w:pos="916"/>
-          <w:tab w:val="left" w:pos="1832"/>
-          <w:tab w:val="left" w:pos="2748"/>
-          <w:tab w:val="left" w:pos="3664"/>
-          <w:tab w:val="left" w:pos="4580"/>
-          <w:tab w:val="left" w:pos="5496"/>
-          <w:tab w:val="left" w:pos="6412"/>
-          <w:tab w:val="left" w:pos="7328"/>
-          <w:tab w:val="left" w:pos="8244"/>
-          <w:tab w:val="left" w:pos="9160"/>
-          <w:tab w:val="left" w:pos="10076"/>
-          <w:tab w:val="left" w:pos="10992"/>
-          <w:tab w:val="left" w:pos="11908"/>
-          <w:tab w:val="left" w:pos="12824"/>
-          <w:tab w:val="left" w:pos="13740"/>
-          <w:tab w:val="left" w:pos="14656"/>
+          <w:tab w:val="left" w:pos="916" w:leader="none"/>
+          <w:tab w:val="left" w:pos="1832" w:leader="none"/>
+          <w:tab w:val="left" w:pos="2748" w:leader="none"/>
+          <w:tab w:val="left" w:pos="3664" w:leader="none"/>
+          <w:tab w:val="left" w:pos="4580" w:leader="none"/>
+          <w:tab w:val="left" w:pos="5496" w:leader="none"/>
+          <w:tab w:val="left" w:pos="6412" w:leader="none"/>
+          <w:tab w:val="left" w:pos="7328" w:leader="none"/>
+          <w:tab w:val="left" w:pos="8244" w:leader="none"/>
+          <w:tab w:val="left" w:pos="9160" w:leader="none"/>
+          <w:tab w:val="left" w:pos="10076" w:leader="none"/>
+          <w:tab w:val="left" w:pos="10992" w:leader="none"/>
+          <w:tab w:val="left" w:pos="11908" w:leader="none"/>
+          <w:tab w:val="left" w:pos="12824" w:leader="none"/>
+          <w:tab w:val="left" w:pos="13740" w:leader="none"/>
+          <w:tab w:val="left" w:pos="14656" w:leader="none"/>
         </w:tabs>
-        <w:wordWrap w:val="0"/>
-        <w:spacing w:before="100" w:beforeAutospacing="1" w:after="100" w:afterAutospacing="1" w:line="240" w:lineRule="auto"/>
-        <w:rPr>
-          <w:rFonts w:ascii="Courier New" w:eastAsia="Times New Roman" w:hAnsi="Courier New" w:cs="Courier New"/>
+        <w:spacing w:lineRule="auto" w:line="240" w:beforeAutospacing="1" w:afterAutospacing="1"/>
+        <w:rPr>
+          <w:rFonts w:ascii="Courier New" w:hAnsi="Courier New" w:eastAsia="Times New Roman" w:cs="Courier New"/>
+          <w:b/>
           <w:b/>
           <w:bCs/>
           <w:color w:val="333333"/>
@@ -127,7 +144,7 @@
       </w:pPr>
       <w:r>
         <w:rPr>
-          <w:rFonts w:ascii="Courier New" w:eastAsia="Times New Roman" w:hAnsi="Courier New" w:cs="Courier New"/>
+          <w:rFonts w:eastAsia="Times New Roman" w:cs="Courier New" w:ascii="Courier New" w:hAnsi="Courier New"/>
           <w:b/>
           <w:bCs/>
           <w:color w:val="333333"/>
@@ -139,7 +156,7 @@
       </w:r>
       <w:r>
         <w:rPr>
-          <w:rFonts w:ascii="Courier New" w:eastAsia="Times New Roman" w:hAnsi="Courier New" w:cs="Courier New"/>
+          <w:rFonts w:eastAsia="Times New Roman" w:cs="Courier New" w:ascii="Courier New" w:hAnsi="Courier New"/>
           <w:b/>
           <w:bCs/>
           <w:color w:val="000000"/>
@@ -151,7 +168,7 @@
       </w:r>
       <w:r>
         <w:rPr>
-          <w:rFonts w:ascii="Courier New" w:eastAsia="Times New Roman" w:hAnsi="Courier New" w:cs="Courier New"/>
+          <w:rFonts w:eastAsia="Times New Roman" w:cs="Courier New" w:ascii="Courier New" w:hAnsi="Courier New"/>
           <w:b/>
           <w:bCs/>
           <w:color w:val="333333"/>
@@ -164,6 +181,7 @@
     </w:p>
     <w:p>
       <w:pPr>
+        <w:pStyle w:val="Normal"/>
         <w:numPr>
           <w:ilvl w:val="0"/>
           <w:numId w:val="1"/>
@@ -176,27 +194,27 @@
         </w:pBdr>
         <w:shd w:val="clear" w:color="auto" w:fill="EEEEEE"/>
         <w:tabs>
-          <w:tab w:val="left" w:pos="916"/>
-          <w:tab w:val="left" w:pos="1832"/>
-          <w:tab w:val="left" w:pos="2748"/>
-          <w:tab w:val="left" w:pos="3664"/>
-          <w:tab w:val="left" w:pos="4580"/>
-          <w:tab w:val="left" w:pos="5496"/>
-          <w:tab w:val="left" w:pos="6412"/>
-          <w:tab w:val="left" w:pos="7328"/>
-          <w:tab w:val="left" w:pos="8244"/>
-          <w:tab w:val="left" w:pos="9160"/>
-          <w:tab w:val="left" w:pos="10076"/>
-          <w:tab w:val="left" w:pos="10992"/>
-          <w:tab w:val="left" w:pos="11908"/>
-          <w:tab w:val="left" w:pos="12824"/>
-          <w:tab w:val="left" w:pos="13740"/>
-          <w:tab w:val="left" w:pos="14656"/>
+          <w:tab w:val="left" w:pos="916" w:leader="none"/>
+          <w:tab w:val="left" w:pos="1832" w:leader="none"/>
+          <w:tab w:val="left" w:pos="2748" w:leader="none"/>
+          <w:tab w:val="left" w:pos="3664" w:leader="none"/>
+          <w:tab w:val="left" w:pos="4580" w:leader="none"/>
+          <w:tab w:val="left" w:pos="5496" w:leader="none"/>
+          <w:tab w:val="left" w:pos="6412" w:leader="none"/>
+          <w:tab w:val="left" w:pos="7328" w:leader="none"/>
+          <w:tab w:val="left" w:pos="8244" w:leader="none"/>
+          <w:tab w:val="left" w:pos="9160" w:leader="none"/>
+          <w:tab w:val="left" w:pos="10076" w:leader="none"/>
+          <w:tab w:val="left" w:pos="10992" w:leader="none"/>
+          <w:tab w:val="left" w:pos="11908" w:leader="none"/>
+          <w:tab w:val="left" w:pos="12824" w:leader="none"/>
+          <w:tab w:val="left" w:pos="13740" w:leader="none"/>
+          <w:tab w:val="left" w:pos="14656" w:leader="none"/>
         </w:tabs>
-        <w:wordWrap w:val="0"/>
-        <w:spacing w:before="100" w:beforeAutospacing="1" w:after="100" w:afterAutospacing="1" w:line="240" w:lineRule="auto"/>
-        <w:rPr>
-          <w:rFonts w:ascii="Courier New" w:eastAsia="Times New Roman" w:hAnsi="Courier New" w:cs="Courier New"/>
+        <w:spacing w:lineRule="auto" w:line="240" w:beforeAutospacing="1" w:afterAutospacing="1"/>
+        <w:rPr>
+          <w:rFonts w:ascii="Courier New" w:hAnsi="Courier New" w:eastAsia="Times New Roman" w:cs="Courier New"/>
+          <w:b/>
           <w:b/>
           <w:bCs/>
           <w:color w:val="333333"/>
@@ -207,7 +225,7 @@
       </w:pPr>
       <w:r>
         <w:rPr>
-          <w:rFonts w:ascii="Courier New" w:eastAsia="Times New Roman" w:hAnsi="Courier New" w:cs="Courier New"/>
+          <w:rFonts w:eastAsia="Times New Roman" w:cs="Courier New" w:ascii="Courier New" w:hAnsi="Courier New"/>
           <w:b/>
           <w:bCs/>
           <w:color w:val="000000"/>
@@ -220,6 +238,7 @@
     </w:p>
     <w:p>
       <w:pPr>
+        <w:pStyle w:val="Normal"/>
         <w:numPr>
           <w:ilvl w:val="0"/>
           <w:numId w:val="1"/>
@@ -232,27 +251,27 @@
         </w:pBdr>
         <w:shd w:val="clear" w:color="auto" w:fill="F5F5F5"/>
         <w:tabs>
-          <w:tab w:val="left" w:pos="916"/>
-          <w:tab w:val="left" w:pos="1832"/>
-          <w:tab w:val="left" w:pos="2748"/>
-          <w:tab w:val="left" w:pos="3664"/>
-          <w:tab w:val="left" w:pos="4580"/>
-          <w:tab w:val="left" w:pos="5496"/>
-          <w:tab w:val="left" w:pos="6412"/>
-          <w:tab w:val="left" w:pos="7328"/>
-          <w:tab w:val="left" w:pos="8244"/>
-          <w:tab w:val="left" w:pos="9160"/>
-          <w:tab w:val="left" w:pos="10076"/>
-          <w:tab w:val="left" w:pos="10992"/>
-          <w:tab w:val="left" w:pos="11908"/>
-          <w:tab w:val="left" w:pos="12824"/>
-          <w:tab w:val="left" w:pos="13740"/>
-          <w:tab w:val="left" w:pos="14656"/>
+          <w:tab w:val="left" w:pos="916" w:leader="none"/>
+          <w:tab w:val="left" w:pos="1832" w:leader="none"/>
+          <w:tab w:val="left" w:pos="2748" w:leader="none"/>
+          <w:tab w:val="left" w:pos="3664" w:leader="none"/>
+          <w:tab w:val="left" w:pos="4580" w:leader="none"/>
+          <w:tab w:val="left" w:pos="5496" w:leader="none"/>
+          <w:tab w:val="left" w:pos="6412" w:leader="none"/>
+          <w:tab w:val="left" w:pos="7328" w:leader="none"/>
+          <w:tab w:val="left" w:pos="8244" w:leader="none"/>
+          <w:tab w:val="left" w:pos="9160" w:leader="none"/>
+          <w:tab w:val="left" w:pos="10076" w:leader="none"/>
+          <w:tab w:val="left" w:pos="10992" w:leader="none"/>
+          <w:tab w:val="left" w:pos="11908" w:leader="none"/>
+          <w:tab w:val="left" w:pos="12824" w:leader="none"/>
+          <w:tab w:val="left" w:pos="13740" w:leader="none"/>
+          <w:tab w:val="left" w:pos="14656" w:leader="none"/>
         </w:tabs>
-        <w:wordWrap w:val="0"/>
-        <w:spacing w:before="100" w:beforeAutospacing="1" w:after="100" w:afterAutospacing="1" w:line="240" w:lineRule="auto"/>
-        <w:rPr>
-          <w:rFonts w:ascii="Courier New" w:eastAsia="Times New Roman" w:hAnsi="Courier New" w:cs="Courier New"/>
+        <w:spacing w:lineRule="auto" w:line="240" w:beforeAutospacing="1" w:afterAutospacing="1"/>
+        <w:rPr>
+          <w:rFonts w:ascii="Courier New" w:hAnsi="Courier New" w:eastAsia="Times New Roman" w:cs="Courier New"/>
+          <w:b/>
           <w:b/>
           <w:bCs/>
           <w:color w:val="333333"/>
@@ -263,7 +282,7 @@
       </w:pPr>
       <w:r>
         <w:rPr>
-          <w:rFonts w:ascii="Courier New" w:eastAsia="Times New Roman" w:hAnsi="Courier New" w:cs="Courier New"/>
+          <w:rFonts w:eastAsia="Times New Roman" w:cs="Courier New" w:ascii="Courier New" w:hAnsi="Courier New"/>
           <w:b/>
           <w:bCs/>
           <w:color w:val="000000"/>
@@ -271,11 +290,23 @@
           <w:szCs w:val="23"/>
           <w:lang w:val="es-ES" w:eastAsia="es-AR"/>
         </w:rPr>
-        <w:t xml:space="preserve">  console</w:t>
-      </w:r>
-      <w:r>
-        <w:rPr>
-          <w:rFonts w:ascii="Courier New" w:eastAsia="Times New Roman" w:hAnsi="Courier New" w:cs="Courier New"/>
+        <w:t xml:space="preserve">  </w:t>
+      </w:r>
+      <w:r>
+        <w:rPr>
+          <w:rFonts w:eastAsia="Times New Roman" w:cs="Courier New" w:ascii="Courier New" w:hAnsi="Courier New"/>
+          <w:b/>
+          <w:bCs/>
+          <w:color w:val="000000"/>
+          <w:sz w:val="23"/>
+          <w:szCs w:val="23"/>
+          <w:lang w:val="es-ES" w:eastAsia="es-AR"/>
+        </w:rPr>
+        <w:t>console</w:t>
+      </w:r>
+      <w:r>
+        <w:rPr>
+          <w:rFonts w:eastAsia="Times New Roman" w:cs="Courier New" w:ascii="Courier New" w:hAnsi="Courier New"/>
           <w:b/>
           <w:bCs/>
           <w:color w:val="333333"/>
@@ -287,7 +318,7 @@
       </w:r>
       <w:r>
         <w:rPr>
-          <w:rFonts w:ascii="Courier New" w:eastAsia="Times New Roman" w:hAnsi="Courier New" w:cs="Courier New"/>
+          <w:rFonts w:eastAsia="Times New Roman" w:cs="Courier New" w:ascii="Courier New" w:hAnsi="Courier New"/>
           <w:b/>
           <w:bCs/>
           <w:color w:val="000000"/>
@@ -299,7 +330,7 @@
       </w:r>
       <w:r>
         <w:rPr>
-          <w:rFonts w:ascii="Courier New" w:eastAsia="Times New Roman" w:hAnsi="Courier New" w:cs="Courier New"/>
+          <w:rFonts w:eastAsia="Times New Roman" w:cs="Courier New" w:ascii="Courier New" w:hAnsi="Courier New"/>
           <w:b/>
           <w:bCs/>
           <w:color w:val="333333"/>
@@ -312,6 +343,7 @@
     </w:p>
     <w:p>
       <w:pPr>
+        <w:pStyle w:val="Normal"/>
         <w:numPr>
           <w:ilvl w:val="0"/>
           <w:numId w:val="1"/>
@@ -324,27 +356,27 @@
         </w:pBdr>
         <w:shd w:val="clear" w:color="auto" w:fill="EEEEEE"/>
         <w:tabs>
-          <w:tab w:val="left" w:pos="916"/>
-          <w:tab w:val="left" w:pos="1832"/>
-          <w:tab w:val="left" w:pos="2748"/>
-          <w:tab w:val="left" w:pos="3664"/>
-          <w:tab w:val="left" w:pos="4580"/>
-          <w:tab w:val="left" w:pos="5496"/>
-          <w:tab w:val="left" w:pos="6412"/>
-          <w:tab w:val="left" w:pos="7328"/>
-          <w:tab w:val="left" w:pos="8244"/>
-          <w:tab w:val="left" w:pos="9160"/>
-          <w:tab w:val="left" w:pos="10076"/>
-          <w:tab w:val="left" w:pos="10992"/>
-          <w:tab w:val="left" w:pos="11908"/>
-          <w:tab w:val="left" w:pos="12824"/>
-          <w:tab w:val="left" w:pos="13740"/>
-          <w:tab w:val="left" w:pos="14656"/>
+          <w:tab w:val="left" w:pos="916" w:leader="none"/>
+          <w:tab w:val="left" w:pos="1832" w:leader="none"/>
+          <w:tab w:val="left" w:pos="2748" w:leader="none"/>
+          <w:tab w:val="left" w:pos="3664" w:leader="none"/>
+          <w:tab w:val="left" w:pos="4580" w:leader="none"/>
+          <w:tab w:val="left" w:pos="5496" w:leader="none"/>
+          <w:tab w:val="left" w:pos="6412" w:leader="none"/>
+          <w:tab w:val="left" w:pos="7328" w:leader="none"/>
+          <w:tab w:val="left" w:pos="8244" w:leader="none"/>
+          <w:tab w:val="left" w:pos="9160" w:leader="none"/>
+          <w:tab w:val="left" w:pos="10076" w:leader="none"/>
+          <w:tab w:val="left" w:pos="10992" w:leader="none"/>
+          <w:tab w:val="left" w:pos="11908" w:leader="none"/>
+          <w:tab w:val="left" w:pos="12824" w:leader="none"/>
+          <w:tab w:val="left" w:pos="13740" w:leader="none"/>
+          <w:tab w:val="left" w:pos="14656" w:leader="none"/>
         </w:tabs>
-        <w:wordWrap w:val="0"/>
-        <w:spacing w:before="100" w:beforeAutospacing="1" w:after="100" w:afterAutospacing="1" w:line="240" w:lineRule="auto"/>
-        <w:rPr>
-          <w:rFonts w:ascii="Courier New" w:eastAsia="Times New Roman" w:hAnsi="Courier New" w:cs="Courier New"/>
+        <w:spacing w:lineRule="auto" w:line="240" w:beforeAutospacing="1" w:afterAutospacing="1"/>
+        <w:rPr>
+          <w:rFonts w:ascii="Courier New" w:hAnsi="Courier New" w:eastAsia="Times New Roman" w:cs="Courier New"/>
+          <w:b/>
           <w:b/>
           <w:bCs/>
           <w:color w:val="333333"/>
@@ -355,7 +387,7 @@
       </w:pPr>
       <w:r>
         <w:rPr>
-          <w:rFonts w:ascii="Courier New" w:eastAsia="Times New Roman" w:hAnsi="Courier New" w:cs="Courier New"/>
+          <w:rFonts w:eastAsia="Times New Roman" w:cs="Courier New" w:ascii="Courier New" w:hAnsi="Courier New"/>
           <w:b/>
           <w:bCs/>
           <w:color w:val="000000"/>
@@ -368,6 +400,7 @@
     </w:p>
     <w:p>
       <w:pPr>
+        <w:pStyle w:val="Normal"/>
         <w:numPr>
           <w:ilvl w:val="0"/>
           <w:numId w:val="1"/>
@@ -380,27 +413,27 @@
         </w:pBdr>
         <w:shd w:val="clear" w:color="auto" w:fill="F5F5F5"/>
         <w:tabs>
-          <w:tab w:val="left" w:pos="916"/>
-          <w:tab w:val="left" w:pos="1832"/>
-          <w:tab w:val="left" w:pos="2748"/>
-          <w:tab w:val="left" w:pos="3664"/>
-          <w:tab w:val="left" w:pos="4580"/>
-          <w:tab w:val="left" w:pos="5496"/>
-          <w:tab w:val="left" w:pos="6412"/>
-          <w:tab w:val="left" w:pos="7328"/>
-          <w:tab w:val="left" w:pos="8244"/>
-          <w:tab w:val="left" w:pos="9160"/>
-          <w:tab w:val="left" w:pos="10076"/>
-          <w:tab w:val="left" w:pos="10992"/>
-          <w:tab w:val="left" w:pos="11908"/>
-          <w:tab w:val="left" w:pos="12824"/>
-          <w:tab w:val="left" w:pos="13740"/>
-          <w:tab w:val="left" w:pos="14656"/>
+          <w:tab w:val="left" w:pos="916" w:leader="none"/>
+          <w:tab w:val="left" w:pos="1832" w:leader="none"/>
+          <w:tab w:val="left" w:pos="2748" w:leader="none"/>
+          <w:tab w:val="left" w:pos="3664" w:leader="none"/>
+          <w:tab w:val="left" w:pos="4580" w:leader="none"/>
+          <w:tab w:val="left" w:pos="5496" w:leader="none"/>
+          <w:tab w:val="left" w:pos="6412" w:leader="none"/>
+          <w:tab w:val="left" w:pos="7328" w:leader="none"/>
+          <w:tab w:val="left" w:pos="8244" w:leader="none"/>
+          <w:tab w:val="left" w:pos="9160" w:leader="none"/>
+          <w:tab w:val="left" w:pos="10076" w:leader="none"/>
+          <w:tab w:val="left" w:pos="10992" w:leader="none"/>
+          <w:tab w:val="left" w:pos="11908" w:leader="none"/>
+          <w:tab w:val="left" w:pos="12824" w:leader="none"/>
+          <w:tab w:val="left" w:pos="13740" w:leader="none"/>
+          <w:tab w:val="left" w:pos="14656" w:leader="none"/>
         </w:tabs>
-        <w:wordWrap w:val="0"/>
-        <w:spacing w:before="100" w:beforeAutospacing="1" w:after="100" w:afterAutospacing="1" w:line="240" w:lineRule="auto"/>
-        <w:rPr>
-          <w:rFonts w:ascii="Courier New" w:eastAsia="Times New Roman" w:hAnsi="Courier New" w:cs="Courier New"/>
+        <w:spacing w:lineRule="auto" w:line="240" w:beforeAutospacing="1" w:afterAutospacing="1"/>
+        <w:rPr>
+          <w:rFonts w:ascii="Courier New" w:hAnsi="Courier New" w:eastAsia="Times New Roman" w:cs="Courier New"/>
+          <w:b/>
           <w:b/>
           <w:bCs/>
           <w:color w:val="333333"/>
@@ -411,7 +444,7 @@
       </w:pPr>
       <w:r>
         <w:rPr>
-          <w:rFonts w:ascii="Courier New" w:eastAsia="Times New Roman" w:hAnsi="Courier New" w:cs="Courier New"/>
+          <w:rFonts w:eastAsia="Times New Roman" w:cs="Courier New" w:ascii="Courier New" w:hAnsi="Courier New"/>
           <w:b/>
           <w:bCs/>
           <w:color w:val="333333"/>
@@ -424,147 +457,153 @@
     </w:p>
     <w:p>
       <w:pPr>
-        <w:pStyle w:val="Prrafodelista"/>
-      </w:pPr>
-      <w:r>
-        <w:t>3- En TypeScript es posible obligar al programador a cumplir con todos los parámetros de una función</w:t>
-      </w:r>
-      <w:proofErr w:type="gramStart"/>
-      <w:r>
+        <w:pStyle w:val="ListParagraph"/>
+        <w:rPr/>
+      </w:pPr>
+      <w:r>
+        <w:rPr/>
+        <w:t>3- En TypeScript es posible obligar al programador a cumplir con todos los parámetros de una función?</w:t>
+      </w:r>
+    </w:p>
+    <w:p>
+      <w:pPr>
+        <w:pStyle w:val="ListParagraph"/>
+        <w:rPr/>
+      </w:pPr>
+      <w:r>
+        <w:rPr>
+          <w:highlight w:val="yellow"/>
+        </w:rPr>
+        <w:t>si</w:t>
+      </w:r>
+    </w:p>
+    <w:p>
+      <w:pPr>
+        <w:pStyle w:val="ListParagraph"/>
+        <w:rPr/>
+      </w:pPr>
+      <w:r>
+        <w:rPr/>
+      </w:r>
+    </w:p>
+    <w:p>
+      <w:pPr>
+        <w:pStyle w:val="ListParagraph"/>
+        <w:rPr/>
+      </w:pPr>
+      <w:r>
+        <w:rPr/>
+        <w:t>4- En JavaScript, todos los parámetros son obligatorios?</w:t>
+      </w:r>
+    </w:p>
+    <w:p>
+      <w:pPr>
+        <w:pStyle w:val="ListParagraph"/>
+        <w:rPr/>
+      </w:pPr>
+      <w:r>
+        <w:rPr>
+          <w:highlight w:val="yellow"/>
+        </w:rPr>
+        <w:t>NO</w:t>
+      </w:r>
+    </w:p>
+    <w:p>
+      <w:pPr>
+        <w:pStyle w:val="ListParagraph"/>
+        <w:rPr/>
+      </w:pPr>
+      <w:r>
+        <w:rPr/>
+      </w:r>
+    </w:p>
+    <w:p>
+      <w:pPr>
+        <w:pStyle w:val="ListParagraph"/>
+        <w:rPr/>
+      </w:pPr>
+      <w:r>
+        <w:rPr/>
+        <w:t>5-Con qué carácter indico que un parámetro es opcional?</w:t>
+      </w:r>
+    </w:p>
+    <w:p>
+      <w:pPr>
+        <w:pStyle w:val="ListParagraph"/>
+        <w:rPr/>
+      </w:pPr>
+      <w:r>
+        <w:rPr/>
+        <w:t xml:space="preserve"> </w:t>
+      </w:r>
+      <w:r>
+        <w:rPr/>
+        <w:t xml:space="preserve">!          </w:t>
+      </w:r>
+      <w:r>
+        <w:rPr>
+          <w:highlight w:val="yellow"/>
+        </w:rPr>
         <w:t>?</w:t>
       </w:r>
-      <w:proofErr w:type="gramEnd"/>
-    </w:p>
-    <w:p>
-      <w:pPr>
-        <w:pStyle w:val="Prrafodelista"/>
-      </w:pPr>
-      <w:proofErr w:type="gramStart"/>
-      <w:r>
-        <w:rPr>
-          <w:highlight w:val="yellow"/>
-        </w:rPr>
-        <w:t>si</w:t>
-      </w:r>
-      <w:proofErr w:type="gramEnd"/>
-    </w:p>
-    <w:p>
-      <w:pPr>
-        <w:pStyle w:val="Prrafodelista"/>
-      </w:pPr>
-    </w:p>
-    <w:p>
-      <w:pPr>
-        <w:pStyle w:val="Prrafodelista"/>
-      </w:pPr>
-      <w:r>
-        <w:t>4- En JavaScript, todos los parámetros son obligatorios?</w:t>
-      </w:r>
-    </w:p>
-    <w:p>
-      <w:pPr>
-        <w:pStyle w:val="Prrafodelista"/>
-      </w:pPr>
-      <w:r>
-        <w:rPr>
-          <w:highlight w:val="yellow"/>
-        </w:rPr>
-        <w:t>NO</w:t>
-      </w:r>
-    </w:p>
-    <w:p>
-      <w:pPr>
-        <w:pStyle w:val="Prrafodelista"/>
-      </w:pPr>
-    </w:p>
-    <w:p>
-      <w:pPr>
-        <w:pStyle w:val="Prrafodelista"/>
-      </w:pPr>
-      <w:r>
-        <w:t>5-Con qué carácter indico que un parámetro es opcional</w:t>
-      </w:r>
-      <w:proofErr w:type="gramStart"/>
-      <w:r>
-        <w:t>?</w:t>
-      </w:r>
-      <w:proofErr w:type="gramEnd"/>
-    </w:p>
-    <w:p>
-      <w:pPr>
-        <w:pStyle w:val="Prrafodelista"/>
-      </w:pPr>
-      <w:r>
-        <w:t xml:space="preserve"> !          </w:t>
-      </w:r>
-      <w:r>
-        <w:rPr>
-          <w:highlight w:val="yellow"/>
-        </w:rPr>
-        <w:t>?</w:t>
-      </w:r>
-      <w:r>
+      <w:r>
+        <w:rPr/>
         <w:t xml:space="preserve">         *        ^         &amp;         #         $            %</w:t>
       </w:r>
     </w:p>
     <w:p>
       <w:pPr>
-        <w:pStyle w:val="Prrafodelista"/>
-      </w:pPr>
-    </w:p>
-    <w:p>
-      <w:pPr>
-        <w:pStyle w:val="Prrafodelista"/>
-      </w:pPr>
-      <w:r>
-        <w:t>6-</w:t>
-      </w:r>
-      <w:r>
-        <w:t>Que es un parámetro por defecto</w:t>
-      </w:r>
-    </w:p>
-    <w:p>
-      <w:pPr>
-        <w:pStyle w:val="Prrafodelista"/>
+        <w:pStyle w:val="ListParagraph"/>
+        <w:rPr/>
+      </w:pPr>
+      <w:r>
+        <w:rPr/>
+      </w:r>
+    </w:p>
+    <w:p>
+      <w:pPr>
+        <w:pStyle w:val="ListParagraph"/>
+        <w:rPr/>
+      </w:pPr>
+      <w:r>
+        <w:rPr/>
+        <w:t>6-Que es un parámetro por defecto</w:t>
+      </w:r>
+    </w:p>
+    <w:p>
+      <w:pPr>
+        <w:pStyle w:val="ListParagraph"/>
         <w:numPr>
           <w:ilvl w:val="0"/>
-          <w:numId w:val="4"/>
+          <w:numId w:val="2"/>
         </w:numPr>
-      </w:pPr>
-      <w:r>
+        <w:rPr/>
+      </w:pPr>
+      <w:r>
+        <w:rPr/>
         <w:t>Es un parámetro obligatorio que debe ser enviado a la función al momento de ser llamada.</w:t>
       </w:r>
     </w:p>
     <w:p>
       <w:pPr>
-        <w:pStyle w:val="Prrafodelista"/>
+        <w:pStyle w:val="ListParagraph"/>
         <w:numPr>
           <w:ilvl w:val="0"/>
-          <w:numId w:val="4"/>
+          <w:numId w:val="2"/>
         </w:numPr>
-      </w:pPr>
-      <w:r>
-        <w:t xml:space="preserve">Es un parámetro </w:t>
-      </w:r>
-      <w:r>
-        <w:t>que puede ser enviado o no a l</w:t>
-      </w:r>
-      <w:r>
-        <w:t>a</w:t>
-      </w:r>
-      <w:r>
-        <w:t xml:space="preserve"> función</w:t>
-      </w:r>
-      <w:r>
-        <w:t xml:space="preserve"> al momento de ser llamada.</w:t>
-      </w:r>
-    </w:p>
-    <w:p>
-      <w:pPr>
-        <w:pStyle w:val="Prrafodelista"/>
+        <w:rPr/>
+      </w:pPr>
+      <w:r>
+        <w:rPr/>
+        <w:t>Es un parámetro que puede ser enviado o no a la función al momento de ser llamada.</w:t>
+      </w:r>
+    </w:p>
+    <w:p>
+      <w:pPr>
+        <w:pStyle w:val="ListParagraph"/>
         <w:numPr>
           <w:ilvl w:val="0"/>
-          <w:numId w:val="4"/>
+          <w:numId w:val="2"/>
         </w:numPr>
         <w:rPr>
           <w:highlight w:val="yellow"/>
@@ -574,54 +613,64 @@
         <w:rPr>
           <w:highlight w:val="yellow"/>
         </w:rPr>
-        <w:t>Es un parámetro que es necesario en la función, pero puede ser enviado</w:t>
-      </w:r>
-      <w:r>
-        <w:rPr>
-          <w:highlight w:val="yellow"/>
-        </w:rPr>
-        <w:t xml:space="preserve"> o no al momento de ser llamada.</w:t>
-      </w:r>
-    </w:p>
-    <w:p>
-      <w:pPr>
-        <w:ind w:left="360"/>
-      </w:pPr>
-    </w:p>
-    <w:p>
-      <w:pPr>
-        <w:pStyle w:val="Prrafodelista"/>
-        <w:numPr>
-          <w:ilvl w:val="0"/>
-          <w:numId w:val="7"/>
-        </w:numPr>
-      </w:pPr>
-      <w:r>
-        <w:t>Los parámetros por defecto sólo pueden ser tipos primitivos</w:t>
-      </w:r>
-      <w:proofErr w:type="gramStart"/>
-      <w:r>
-        <w:t>?</w:t>
-      </w:r>
-      <w:proofErr w:type="gramEnd"/>
-    </w:p>
-    <w:p>
-      <w:pPr>
-        <w:pStyle w:val="Prrafodelista"/>
-      </w:pPr>
-    </w:p>
-    <w:p>
-      <w:r>
-        <w:tab/>
-        <w:t>8- Que imprime en consola el siguiente código de TypeScript?</w:t>
-      </w:r>
-    </w:p>
-    <w:p>
-      <w:pPr>
-        <w:pStyle w:val="HTMLconformatoprevio"/>
+        <w:t>Es un parámetro que es necesario en la función, pero puede ser enviado o no al momento de ser llamada.</w:t>
+      </w:r>
+    </w:p>
+    <w:p>
+      <w:pPr>
+        <w:pStyle w:val="Normal"/>
+        <w:ind w:left="360" w:hanging="0"/>
+        <w:rPr/>
+      </w:pPr>
+      <w:r>
+        <w:rPr/>
+      </w:r>
+    </w:p>
+    <w:p>
+      <w:pPr>
+        <w:pStyle w:val="ListParagraph"/>
         <w:numPr>
           <w:ilvl w:val="0"/>
           <w:numId w:val="5"/>
+        </w:numPr>
+        <w:rPr/>
+      </w:pPr>
+      <w:r>
+        <w:rPr/>
+        <w:t>Los parámetros por defecto sólo pueden ser tipos primitivos?</w:t>
+      </w:r>
+    </w:p>
+    <w:p>
+      <w:pPr>
+        <w:pStyle w:val="ListParagraph"/>
+        <w:rPr>
+          <w:highlight w:val="red"/>
+        </w:rPr>
+      </w:pPr>
+      <w:r>
+        <w:rPr>
+          <w:highlight w:val="red"/>
+        </w:rPr>
+        <w:t>No se</w:t>
+      </w:r>
+    </w:p>
+    <w:p>
+      <w:pPr>
+        <w:pStyle w:val="Normal"/>
+        <w:rPr/>
+      </w:pPr>
+      <w:r>
+        <w:rPr/>
+        <w:tab/>
+        <w:t>8- Que imprime en consola el siguiente código de TypeScript?</w:t>
+      </w:r>
+    </w:p>
+    <w:p>
+      <w:pPr>
+        <w:pStyle w:val="HTMLPreformatted"/>
+        <w:numPr>
+          <w:ilvl w:val="0"/>
+          <w:numId w:val="3"/>
         </w:numPr>
         <w:pBdr>
           <w:top w:val="single" w:sz="6" w:space="2" w:color="888888"/>
@@ -629,24 +678,42 @@
           <w:bottom w:val="single" w:sz="6" w:space="2" w:color="888888"/>
           <w:right w:val="single" w:sz="6" w:space="2" w:color="888888"/>
         </w:pBdr>
+        <w:shd w:fill="F5F5F5" w:val="clear"/>
         <w:tabs>
-          <w:tab w:val="clear" w:pos="720"/>
+          <w:tab w:val="left" w:pos="916" w:leader="none"/>
+          <w:tab w:val="left" w:pos="1832" w:leader="none"/>
+          <w:tab w:val="left" w:pos="2748" w:leader="none"/>
+          <w:tab w:val="left" w:pos="3664" w:leader="none"/>
+          <w:tab w:val="left" w:pos="4580" w:leader="none"/>
+          <w:tab w:val="left" w:pos="5496" w:leader="none"/>
+          <w:tab w:val="left" w:pos="6412" w:leader="none"/>
+          <w:tab w:val="left" w:pos="7328" w:leader="none"/>
+          <w:tab w:val="left" w:pos="8244" w:leader="none"/>
+          <w:tab w:val="left" w:pos="9160" w:leader="none"/>
+          <w:tab w:val="left" w:pos="10076" w:leader="none"/>
+          <w:tab w:val="left" w:pos="10992" w:leader="none"/>
+          <w:tab w:val="left" w:pos="11908" w:leader="none"/>
+          <w:tab w:val="left" w:pos="12824" w:leader="none"/>
+          <w:tab w:val="left" w:pos="13740" w:leader="none"/>
+          <w:tab w:val="left" w:pos="14656" w:leader="none"/>
         </w:tabs>
-        <w:spacing w:before="100" w:beforeAutospacing="1" w:after="100" w:afterAutospacing="1"/>
-        <w:rPr>
-          <w:b/>
-          <w:bCs/>
-          <w:sz w:val="23"/>
-          <w:szCs w:val="23"/>
-          <w:lang w:val="es-ES"/>
-        </w:rPr>
-      </w:pPr>
-      <w:r>
+        <w:spacing w:beforeAutospacing="1" w:afterAutospacing="1"/>
+        <w:rPr>
+          <w:b/>
+          <w:b/>
+          <w:bCs/>
+          <w:sz w:val="23"/>
+          <w:szCs w:val="23"/>
+          <w:lang w:val="es-ES"/>
+        </w:rPr>
+      </w:pPr>
+      <w:r>
+        <w:rPr/>
         <w:tab/>
       </w:r>
       <w:r>
         <w:rPr>
-          <w:rStyle w:val="kwd2"/>
+          <w:rStyle w:val="Kwd2"/>
           <w:b/>
           <w:bCs/>
           <w:sz w:val="23"/>
@@ -657,7 +724,7 @@
       </w:r>
       <w:r>
         <w:rPr>
-          <w:rStyle w:val="pln2"/>
+          <w:rStyle w:val="Pln2"/>
           <w:b/>
           <w:bCs/>
           <w:sz w:val="23"/>
@@ -668,7 +735,7 @@
       </w:r>
       <w:r>
         <w:rPr>
-          <w:rStyle w:val="pun2"/>
+          <w:rStyle w:val="Pun2"/>
           <w:b/>
           <w:bCs/>
           <w:sz w:val="23"/>
@@ -679,7 +746,7 @@
       </w:r>
       <w:r>
         <w:rPr>
-          <w:rStyle w:val="pln2"/>
+          <w:rStyle w:val="Pln2"/>
           <w:b/>
           <w:bCs/>
           <w:sz w:val="23"/>
@@ -690,7 +757,7 @@
       </w:r>
       <w:r>
         <w:rPr>
-          <w:rStyle w:val="pun2"/>
+          <w:rStyle w:val="Pun2"/>
           <w:b/>
           <w:bCs/>
           <w:sz w:val="23"/>
@@ -701,7 +768,7 @@
       </w:r>
       <w:r>
         <w:rPr>
-          <w:rStyle w:val="kwd2"/>
+          <w:rStyle w:val="Kwd2"/>
           <w:b/>
           <w:bCs/>
           <w:sz w:val="23"/>
@@ -712,7 +779,7 @@
       </w:r>
       <w:r>
         <w:rPr>
-          <w:rStyle w:val="pln2"/>
+          <w:rStyle w:val="Pln2"/>
           <w:b/>
           <w:bCs/>
           <w:sz w:val="23"/>
@@ -723,7 +790,7 @@
       </w:r>
       <w:r>
         <w:rPr>
-          <w:rStyle w:val="pun2"/>
+          <w:rStyle w:val="Pun2"/>
           <w:b/>
           <w:bCs/>
           <w:sz w:val="23"/>
@@ -734,7 +801,7 @@
       </w:r>
       <w:r>
         <w:rPr>
-          <w:rStyle w:val="pln2"/>
+          <w:rStyle w:val="Pln2"/>
           <w:b/>
           <w:bCs/>
           <w:sz w:val="23"/>
@@ -745,7 +812,7 @@
       </w:r>
       <w:r>
         <w:rPr>
-          <w:rStyle w:val="str2"/>
+          <w:rStyle w:val="Str2"/>
           <w:b/>
           <w:bCs/>
           <w:sz w:val="23"/>
@@ -756,7 +823,7 @@
       </w:r>
       <w:r>
         <w:rPr>
-          <w:rStyle w:val="pun2"/>
+          <w:rStyle w:val="Pun2"/>
           <w:b/>
           <w:bCs/>
           <w:sz w:val="23"/>
@@ -768,10 +835,10 @@
     </w:p>
     <w:p>
       <w:pPr>
-        <w:pStyle w:val="HTMLconformatoprevio"/>
+        <w:pStyle w:val="HTMLPreformatted"/>
         <w:numPr>
           <w:ilvl w:val="0"/>
-          <w:numId w:val="5"/>
+          <w:numId w:val="3"/>
         </w:numPr>
         <w:pBdr>
           <w:top w:val="single" w:sz="6" w:space="2" w:color="888888"/>
@@ -781,10 +848,26 @@
         </w:pBdr>
         <w:shd w:val="clear" w:color="auto" w:fill="EEEEEE"/>
         <w:tabs>
-          <w:tab w:val="clear" w:pos="720"/>
+          <w:tab w:val="left" w:pos="916" w:leader="none"/>
+          <w:tab w:val="left" w:pos="1832" w:leader="none"/>
+          <w:tab w:val="left" w:pos="2748" w:leader="none"/>
+          <w:tab w:val="left" w:pos="3664" w:leader="none"/>
+          <w:tab w:val="left" w:pos="4580" w:leader="none"/>
+          <w:tab w:val="left" w:pos="5496" w:leader="none"/>
+          <w:tab w:val="left" w:pos="6412" w:leader="none"/>
+          <w:tab w:val="left" w:pos="7328" w:leader="none"/>
+          <w:tab w:val="left" w:pos="8244" w:leader="none"/>
+          <w:tab w:val="left" w:pos="9160" w:leader="none"/>
+          <w:tab w:val="left" w:pos="10076" w:leader="none"/>
+          <w:tab w:val="left" w:pos="10992" w:leader="none"/>
+          <w:tab w:val="left" w:pos="11908" w:leader="none"/>
+          <w:tab w:val="left" w:pos="12824" w:leader="none"/>
+          <w:tab w:val="left" w:pos="13740" w:leader="none"/>
+          <w:tab w:val="left" w:pos="14656" w:leader="none"/>
         </w:tabs>
-        <w:spacing w:before="100" w:beforeAutospacing="1" w:after="100" w:afterAutospacing="1"/>
-        <w:rPr>
+        <w:spacing w:beforeAutospacing="1" w:afterAutospacing="1"/>
+        <w:rPr>
+          <w:b/>
           <w:b/>
           <w:bCs/>
           <w:sz w:val="23"/>
@@ -796,7 +879,7 @@
       <w:bookmarkEnd w:id="0"/>
       <w:r>
         <w:rPr>
-          <w:rStyle w:val="pln2"/>
+          <w:rStyle w:val="Pln2"/>
           <w:b/>
           <w:bCs/>
           <w:sz w:val="23"/>
@@ -808,10 +891,10 @@
     </w:p>
     <w:p>
       <w:pPr>
-        <w:pStyle w:val="HTMLconformatoprevio"/>
+        <w:pStyle w:val="HTMLPreformatted"/>
         <w:numPr>
           <w:ilvl w:val="0"/>
-          <w:numId w:val="5"/>
+          <w:numId w:val="3"/>
         </w:numPr>
         <w:pBdr>
           <w:top w:val="single" w:sz="6" w:space="2" w:color="888888"/>
@@ -819,32 +902,60 @@
           <w:bottom w:val="single" w:sz="6" w:space="2" w:color="888888"/>
           <w:right w:val="single" w:sz="6" w:space="2" w:color="888888"/>
         </w:pBdr>
+        <w:shd w:fill="F5F5F5" w:val="clear"/>
         <w:tabs>
-          <w:tab w:val="clear" w:pos="720"/>
+          <w:tab w:val="left" w:pos="916" w:leader="none"/>
+          <w:tab w:val="left" w:pos="1832" w:leader="none"/>
+          <w:tab w:val="left" w:pos="2748" w:leader="none"/>
+          <w:tab w:val="left" w:pos="3664" w:leader="none"/>
+          <w:tab w:val="left" w:pos="4580" w:leader="none"/>
+          <w:tab w:val="left" w:pos="5496" w:leader="none"/>
+          <w:tab w:val="left" w:pos="6412" w:leader="none"/>
+          <w:tab w:val="left" w:pos="7328" w:leader="none"/>
+          <w:tab w:val="left" w:pos="8244" w:leader="none"/>
+          <w:tab w:val="left" w:pos="9160" w:leader="none"/>
+          <w:tab w:val="left" w:pos="10076" w:leader="none"/>
+          <w:tab w:val="left" w:pos="10992" w:leader="none"/>
+          <w:tab w:val="left" w:pos="11908" w:leader="none"/>
+          <w:tab w:val="left" w:pos="12824" w:leader="none"/>
+          <w:tab w:val="left" w:pos="13740" w:leader="none"/>
+          <w:tab w:val="left" w:pos="14656" w:leader="none"/>
         </w:tabs>
-        <w:spacing w:before="100" w:beforeAutospacing="1" w:after="100" w:afterAutospacing="1"/>
-        <w:rPr>
-          <w:b/>
-          <w:bCs/>
-          <w:sz w:val="23"/>
-          <w:szCs w:val="23"/>
-          <w:lang w:val="es-ES"/>
-        </w:rPr>
-      </w:pPr>
-      <w:r>
-        <w:rPr>
-          <w:rStyle w:val="pln2"/>
-          <w:b/>
-          <w:bCs/>
-          <w:sz w:val="23"/>
-          <w:szCs w:val="23"/>
-          <w:lang w:val="es-ES"/>
-        </w:rPr>
-        <w:t xml:space="preserve">  console</w:t>
-      </w:r>
-      <w:r>
-        <w:rPr>
-          <w:rStyle w:val="pun2"/>
+        <w:spacing w:beforeAutospacing="1" w:afterAutospacing="1"/>
+        <w:rPr>
+          <w:b/>
+          <w:b/>
+          <w:bCs/>
+          <w:sz w:val="23"/>
+          <w:szCs w:val="23"/>
+          <w:lang w:val="es-ES"/>
+        </w:rPr>
+      </w:pPr>
+      <w:r>
+        <w:rPr>
+          <w:rStyle w:val="Pln2"/>
+          <w:b/>
+          <w:bCs/>
+          <w:sz w:val="23"/>
+          <w:szCs w:val="23"/>
+          <w:lang w:val="es-ES"/>
+        </w:rPr>
+        <w:t xml:space="preserve">  </w:t>
+      </w:r>
+      <w:r>
+        <w:rPr>
+          <w:rStyle w:val="Pln2"/>
+          <w:b/>
+          <w:bCs/>
+          <w:sz w:val="23"/>
+          <w:szCs w:val="23"/>
+          <w:lang w:val="es-ES"/>
+        </w:rPr>
+        <w:t>console</w:t>
+      </w:r>
+      <w:r>
+        <w:rPr>
+          <w:rStyle w:val="Pun2"/>
           <w:b/>
           <w:bCs/>
           <w:sz w:val="23"/>
@@ -855,7 +966,7 @@
       </w:r>
       <w:r>
         <w:rPr>
-          <w:rStyle w:val="pln2"/>
+          <w:rStyle w:val="Pln2"/>
           <w:b/>
           <w:bCs/>
           <w:sz w:val="23"/>
@@ -866,7 +977,7 @@
       </w:r>
       <w:r>
         <w:rPr>
-          <w:rStyle w:val="pun2"/>
+          <w:rStyle w:val="Pun2"/>
           <w:b/>
           <w:bCs/>
           <w:sz w:val="23"/>
@@ -877,7 +988,7 @@
       </w:r>
       <w:r>
         <w:rPr>
-          <w:rStyle w:val="str2"/>
+          <w:rStyle w:val="Str2"/>
           <w:b/>
           <w:bCs/>
           <w:sz w:val="23"/>
@@ -888,7 +999,7 @@
       </w:r>
       <w:r>
         <w:rPr>
-          <w:rStyle w:val="pln2"/>
+          <w:rStyle w:val="Pln2"/>
           <w:b/>
           <w:bCs/>
           <w:sz w:val="23"/>
@@ -899,7 +1010,7 @@
       </w:r>
       <w:r>
         <w:rPr>
-          <w:rStyle w:val="pun2"/>
+          <w:rStyle w:val="Pun2"/>
           <w:b/>
           <w:bCs/>
           <w:sz w:val="23"/>
@@ -910,7 +1021,7 @@
       </w:r>
       <w:r>
         <w:rPr>
-          <w:rStyle w:val="pln2"/>
+          <w:rStyle w:val="Pln2"/>
           <w:b/>
           <w:bCs/>
           <w:sz w:val="23"/>
@@ -921,7 +1032,7 @@
       </w:r>
       <w:r>
         <w:rPr>
-          <w:rStyle w:val="pun2"/>
+          <w:rStyle w:val="Pun2"/>
           <w:b/>
           <w:bCs/>
           <w:sz w:val="23"/>
@@ -933,10 +1044,10 @@
     </w:p>
     <w:p>
       <w:pPr>
-        <w:pStyle w:val="HTMLconformatoprevio"/>
+        <w:pStyle w:val="HTMLPreformatted"/>
         <w:numPr>
           <w:ilvl w:val="0"/>
-          <w:numId w:val="5"/>
+          <w:numId w:val="3"/>
         </w:numPr>
         <w:pBdr>
           <w:top w:val="single" w:sz="6" w:space="2" w:color="888888"/>
@@ -946,20 +1057,36 @@
         </w:pBdr>
         <w:shd w:val="clear" w:color="auto" w:fill="EEEEEE"/>
         <w:tabs>
-          <w:tab w:val="clear" w:pos="720"/>
+          <w:tab w:val="left" w:pos="916" w:leader="none"/>
+          <w:tab w:val="left" w:pos="1832" w:leader="none"/>
+          <w:tab w:val="left" w:pos="2748" w:leader="none"/>
+          <w:tab w:val="left" w:pos="3664" w:leader="none"/>
+          <w:tab w:val="left" w:pos="4580" w:leader="none"/>
+          <w:tab w:val="left" w:pos="5496" w:leader="none"/>
+          <w:tab w:val="left" w:pos="6412" w:leader="none"/>
+          <w:tab w:val="left" w:pos="7328" w:leader="none"/>
+          <w:tab w:val="left" w:pos="8244" w:leader="none"/>
+          <w:tab w:val="left" w:pos="9160" w:leader="none"/>
+          <w:tab w:val="left" w:pos="10076" w:leader="none"/>
+          <w:tab w:val="left" w:pos="10992" w:leader="none"/>
+          <w:tab w:val="left" w:pos="11908" w:leader="none"/>
+          <w:tab w:val="left" w:pos="12824" w:leader="none"/>
+          <w:tab w:val="left" w:pos="13740" w:leader="none"/>
+          <w:tab w:val="left" w:pos="14656" w:leader="none"/>
         </w:tabs>
-        <w:spacing w:before="100" w:beforeAutospacing="1" w:after="100" w:afterAutospacing="1"/>
-        <w:rPr>
-          <w:b/>
-          <w:bCs/>
-          <w:sz w:val="23"/>
-          <w:szCs w:val="23"/>
-          <w:lang w:val="es-ES"/>
-        </w:rPr>
-      </w:pPr>
-      <w:r>
-        <w:rPr>
-          <w:rStyle w:val="pln2"/>
+        <w:spacing w:beforeAutospacing="1" w:afterAutospacing="1"/>
+        <w:rPr>
+          <w:b/>
+          <w:b/>
+          <w:bCs/>
+          <w:sz w:val="23"/>
+          <w:szCs w:val="23"/>
+          <w:lang w:val="es-ES"/>
+        </w:rPr>
+      </w:pPr>
+      <w:r>
+        <w:rPr>
+          <w:rStyle w:val="Pln2"/>
           <w:b/>
           <w:bCs/>
           <w:sz w:val="23"/>
@@ -971,10 +1098,10 @@
     </w:p>
     <w:p>
       <w:pPr>
-        <w:pStyle w:val="HTMLconformatoprevio"/>
+        <w:pStyle w:val="HTMLPreformatted"/>
         <w:numPr>
           <w:ilvl w:val="0"/>
-          <w:numId w:val="5"/>
+          <w:numId w:val="3"/>
         </w:numPr>
         <w:pBdr>
           <w:top w:val="single" w:sz="6" w:space="2" w:color="888888"/>
@@ -982,21 +1109,38 @@
           <w:bottom w:val="single" w:sz="6" w:space="2" w:color="888888"/>
           <w:right w:val="single" w:sz="6" w:space="2" w:color="888888"/>
         </w:pBdr>
+        <w:shd w:fill="F5F5F5" w:val="clear"/>
         <w:tabs>
-          <w:tab w:val="clear" w:pos="720"/>
+          <w:tab w:val="left" w:pos="916" w:leader="none"/>
+          <w:tab w:val="left" w:pos="1832" w:leader="none"/>
+          <w:tab w:val="left" w:pos="2748" w:leader="none"/>
+          <w:tab w:val="left" w:pos="3664" w:leader="none"/>
+          <w:tab w:val="left" w:pos="4580" w:leader="none"/>
+          <w:tab w:val="left" w:pos="5496" w:leader="none"/>
+          <w:tab w:val="left" w:pos="6412" w:leader="none"/>
+          <w:tab w:val="left" w:pos="7328" w:leader="none"/>
+          <w:tab w:val="left" w:pos="8244" w:leader="none"/>
+          <w:tab w:val="left" w:pos="9160" w:leader="none"/>
+          <w:tab w:val="left" w:pos="10076" w:leader="none"/>
+          <w:tab w:val="left" w:pos="10992" w:leader="none"/>
+          <w:tab w:val="left" w:pos="11908" w:leader="none"/>
+          <w:tab w:val="left" w:pos="12824" w:leader="none"/>
+          <w:tab w:val="left" w:pos="13740" w:leader="none"/>
+          <w:tab w:val="left" w:pos="14656" w:leader="none"/>
         </w:tabs>
-        <w:spacing w:before="100" w:beforeAutospacing="1" w:after="100" w:afterAutospacing="1"/>
-        <w:rPr>
-          <w:b/>
-          <w:bCs/>
-          <w:sz w:val="23"/>
-          <w:szCs w:val="23"/>
-          <w:lang w:val="es-ES"/>
-        </w:rPr>
-      </w:pPr>
-      <w:r>
-        <w:rPr>
-          <w:rStyle w:val="pun2"/>
+        <w:spacing w:beforeAutospacing="1" w:afterAutospacing="1"/>
+        <w:rPr>
+          <w:b/>
+          <w:b/>
+          <w:bCs/>
+          <w:sz w:val="23"/>
+          <w:szCs w:val="23"/>
+          <w:lang w:val="es-ES"/>
+        </w:rPr>
+      </w:pPr>
+      <w:r>
+        <w:rPr>
+          <w:rStyle w:val="Pun2"/>
           <w:b/>
           <w:bCs/>
           <w:sz w:val="23"/>
@@ -1008,10 +1152,10 @@
     </w:p>
     <w:p>
       <w:pPr>
-        <w:pStyle w:val="HTMLconformatoprevio"/>
+        <w:pStyle w:val="HTMLPreformatted"/>
         <w:numPr>
           <w:ilvl w:val="0"/>
-          <w:numId w:val="5"/>
+          <w:numId w:val="3"/>
         </w:numPr>
         <w:pBdr>
           <w:top w:val="single" w:sz="6" w:space="2" w:color="888888"/>
@@ -1021,20 +1165,36 @@
         </w:pBdr>
         <w:shd w:val="clear" w:color="auto" w:fill="EEEEEE"/>
         <w:tabs>
-          <w:tab w:val="clear" w:pos="720"/>
+          <w:tab w:val="left" w:pos="916" w:leader="none"/>
+          <w:tab w:val="left" w:pos="1832" w:leader="none"/>
+          <w:tab w:val="left" w:pos="2748" w:leader="none"/>
+          <w:tab w:val="left" w:pos="3664" w:leader="none"/>
+          <w:tab w:val="left" w:pos="4580" w:leader="none"/>
+          <w:tab w:val="left" w:pos="5496" w:leader="none"/>
+          <w:tab w:val="left" w:pos="6412" w:leader="none"/>
+          <w:tab w:val="left" w:pos="7328" w:leader="none"/>
+          <w:tab w:val="left" w:pos="8244" w:leader="none"/>
+          <w:tab w:val="left" w:pos="9160" w:leader="none"/>
+          <w:tab w:val="left" w:pos="10076" w:leader="none"/>
+          <w:tab w:val="left" w:pos="10992" w:leader="none"/>
+          <w:tab w:val="left" w:pos="11908" w:leader="none"/>
+          <w:tab w:val="left" w:pos="12824" w:leader="none"/>
+          <w:tab w:val="left" w:pos="13740" w:leader="none"/>
+          <w:tab w:val="left" w:pos="14656" w:leader="none"/>
         </w:tabs>
-        <w:spacing w:before="100" w:beforeAutospacing="1" w:after="100" w:afterAutospacing="1"/>
-        <w:rPr>
-          <w:b/>
-          <w:bCs/>
-          <w:sz w:val="23"/>
-          <w:szCs w:val="23"/>
-          <w:lang w:val="es-ES"/>
-        </w:rPr>
-      </w:pPr>
-      <w:r>
-        <w:rPr>
-          <w:rStyle w:val="pln2"/>
+        <w:spacing w:beforeAutospacing="1" w:afterAutospacing="1"/>
+        <w:rPr>
+          <w:b/>
+          <w:b/>
+          <w:bCs/>
+          <w:sz w:val="23"/>
+          <w:szCs w:val="23"/>
+          <w:lang w:val="es-ES"/>
+        </w:rPr>
+      </w:pPr>
+      <w:r>
+        <w:rPr>
+          <w:rStyle w:val="Pln2"/>
           <w:b/>
           <w:bCs/>
           <w:sz w:val="23"/>
@@ -1046,10 +1206,10 @@
     </w:p>
     <w:p>
       <w:pPr>
-        <w:pStyle w:val="HTMLconformatoprevio"/>
+        <w:pStyle w:val="HTMLPreformatted"/>
         <w:numPr>
           <w:ilvl w:val="0"/>
-          <w:numId w:val="5"/>
+          <w:numId w:val="3"/>
         </w:numPr>
         <w:pBdr>
           <w:top w:val="single" w:sz="6" w:space="2" w:color="888888"/>
@@ -1057,21 +1217,38 @@
           <w:bottom w:val="single" w:sz="6" w:space="2" w:color="888888"/>
           <w:right w:val="single" w:sz="6" w:space="2" w:color="888888"/>
         </w:pBdr>
+        <w:shd w:fill="F5F5F5" w:val="clear"/>
         <w:tabs>
-          <w:tab w:val="clear" w:pos="720"/>
+          <w:tab w:val="left" w:pos="916" w:leader="none"/>
+          <w:tab w:val="left" w:pos="1832" w:leader="none"/>
+          <w:tab w:val="left" w:pos="2748" w:leader="none"/>
+          <w:tab w:val="left" w:pos="3664" w:leader="none"/>
+          <w:tab w:val="left" w:pos="4580" w:leader="none"/>
+          <w:tab w:val="left" w:pos="5496" w:leader="none"/>
+          <w:tab w:val="left" w:pos="6412" w:leader="none"/>
+          <w:tab w:val="left" w:pos="7328" w:leader="none"/>
+          <w:tab w:val="left" w:pos="8244" w:leader="none"/>
+          <w:tab w:val="left" w:pos="9160" w:leader="none"/>
+          <w:tab w:val="left" w:pos="10076" w:leader="none"/>
+          <w:tab w:val="left" w:pos="10992" w:leader="none"/>
+          <w:tab w:val="left" w:pos="11908" w:leader="none"/>
+          <w:tab w:val="left" w:pos="12824" w:leader="none"/>
+          <w:tab w:val="left" w:pos="13740" w:leader="none"/>
+          <w:tab w:val="left" w:pos="14656" w:leader="none"/>
         </w:tabs>
-        <w:spacing w:before="100" w:beforeAutospacing="1" w:after="100" w:afterAutospacing="1"/>
-        <w:rPr>
-          <w:b/>
-          <w:bCs/>
-          <w:sz w:val="23"/>
-          <w:szCs w:val="23"/>
-          <w:lang w:val="es-ES"/>
-        </w:rPr>
-      </w:pPr>
-      <w:r>
-        <w:rPr>
-          <w:rStyle w:val="pln2"/>
+        <w:spacing w:beforeAutospacing="1" w:afterAutospacing="1"/>
+        <w:rPr>
+          <w:b/>
+          <w:b/>
+          <w:bCs/>
+          <w:sz w:val="23"/>
+          <w:szCs w:val="23"/>
+          <w:lang w:val="es-ES"/>
+        </w:rPr>
+      </w:pPr>
+      <w:r>
+        <w:rPr>
+          <w:rStyle w:val="Pln2"/>
           <w:b/>
           <w:bCs/>
           <w:sz w:val="23"/>
@@ -1082,7 +1259,7 @@
       </w:r>
       <w:r>
         <w:rPr>
-          <w:rStyle w:val="pun2"/>
+          <w:rStyle w:val="Pun2"/>
           <w:b/>
           <w:bCs/>
           <w:sz w:val="23"/>
@@ -1093,7 +1270,7 @@
       </w:r>
       <w:r>
         <w:rPr>
-          <w:rStyle w:val="str2"/>
+          <w:rStyle w:val="Str2"/>
           <w:b/>
           <w:bCs/>
           <w:sz w:val="23"/>
@@ -1104,7 +1281,7 @@
       </w:r>
       <w:r>
         <w:rPr>
-          <w:rStyle w:val="pun2"/>
+          <w:rStyle w:val="Pun2"/>
           <w:b/>
           <w:bCs/>
           <w:sz w:val="23"/>
@@ -1116,22 +1293,24 @@
     </w:p>
     <w:p>
       <w:pPr>
-        <w:pStyle w:val="Prrafodelista"/>
+        <w:pStyle w:val="ListParagraph"/>
         <w:numPr>
           <w:ilvl w:val="1"/>
-          <w:numId w:val="5"/>
+          <w:numId w:val="3"/>
         </w:numPr>
-      </w:pPr>
-      <w:r>
+        <w:rPr/>
+      </w:pPr>
+      <w:r>
+        <w:rPr/>
         <w:t>Hola mundo</w:t>
       </w:r>
     </w:p>
     <w:p>
       <w:pPr>
-        <w:pStyle w:val="Prrafodelista"/>
+        <w:pStyle w:val="ListParagraph"/>
         <w:numPr>
           <w:ilvl w:val="1"/>
-          <w:numId w:val="5"/>
+          <w:numId w:val="3"/>
         </w:numPr>
         <w:rPr>
           <w:highlight w:val="yellow"/>
@@ -1146,36 +1325,44 @@
     </w:p>
     <w:p>
       <w:pPr>
-        <w:pStyle w:val="Prrafodelista"/>
+        <w:pStyle w:val="ListParagraph"/>
         <w:numPr>
           <w:ilvl w:val="1"/>
-          <w:numId w:val="5"/>
+          <w:numId w:val="3"/>
         </w:numPr>
-      </w:pPr>
-      <w:r>
+        <w:rPr/>
+      </w:pPr>
+      <w:r>
+        <w:rPr/>
         <w:t>Hola undefined</w:t>
       </w:r>
     </w:p>
     <w:p>
       <w:pPr>
-        <w:pStyle w:val="Prrafodelista"/>
-        <w:ind w:left="1440"/>
-      </w:pPr>
-    </w:p>
-    <w:p>
-      <w:pPr>
-        <w:pStyle w:val="Prrafodelista"/>
-      </w:pPr>
-      <w:r>
+        <w:pStyle w:val="ListParagraph"/>
+        <w:ind w:left="1440" w:hanging="0"/>
+        <w:rPr/>
+      </w:pPr>
+      <w:r>
+        <w:rPr/>
+      </w:r>
+    </w:p>
+    <w:p>
+      <w:pPr>
+        <w:pStyle w:val="ListParagraph"/>
+        <w:rPr/>
+      </w:pPr>
+      <w:r>
+        <w:rPr/>
         <w:t>9- Que es un parámetro REST?</w:t>
       </w:r>
     </w:p>
     <w:p>
       <w:pPr>
-        <w:pStyle w:val="Prrafodelista"/>
+        <w:pStyle w:val="ListParagraph"/>
         <w:numPr>
           <w:ilvl w:val="0"/>
-          <w:numId w:val="6"/>
+          <w:numId w:val="4"/>
         </w:numPr>
         <w:rPr>
           <w:highlight w:val="yellow"/>
@@ -1190,36 +1377,38 @@
     </w:p>
     <w:p>
       <w:pPr>
-        <w:pStyle w:val="Prrafodelista"/>
+        <w:pStyle w:val="ListParagraph"/>
         <w:numPr>
           <w:ilvl w:val="0"/>
-          <w:numId w:val="6"/>
+          <w:numId w:val="4"/>
         </w:numPr>
-      </w:pPr>
-      <w:r>
-        <w:lastRenderedPageBreak/>
+        <w:rPr/>
+      </w:pPr>
+      <w:r>
+        <w:rPr/>
         <w:t>Es un array que contiene todos los parámetros enviados a la función.</w:t>
       </w:r>
     </w:p>
     <w:p>
-      <w:r>
+      <w:pPr>
+        <w:pStyle w:val="Normal"/>
+        <w:rPr/>
+      </w:pPr>
+      <w:r>
+        <w:rPr/>
         <w:tab/>
-        <w:t xml:space="preserve">10- Una función es a su vez, un tipo es </w:t>
-      </w:r>
-      <w:proofErr w:type="spellStart"/>
-      <w:r>
-        <w:t>TypeScript</w:t>
-      </w:r>
-      <w:proofErr w:type="spellEnd"/>
-      <w:r>
-        <w:t>?</w:t>
-      </w:r>
-    </w:p>
-    <w:p>
-      <w:r>
+        <w:t>10- Una función es a su vez, un tipo es TypeScript?</w:t>
+      </w:r>
+    </w:p>
+    <w:p>
+      <w:pPr>
+        <w:pStyle w:val="Normal"/>
+        <w:rPr/>
+      </w:pPr>
+      <w:r>
+        <w:rPr/>
         <w:tab/>
       </w:r>
-      <w:proofErr w:type="gramStart"/>
       <w:r>
         <w:rPr>
           <w:color w:val="FF0000"/>
@@ -1227,25 +1416,24 @@
         </w:rPr>
         <w:t>si</w:t>
       </w:r>
-      <w:proofErr w:type="gramEnd"/>
     </w:p>
     <w:sectPr>
+      <w:type w:val="nextPage"/>
       <w:pgSz w:w="12240" w:h="15840"/>
-      <w:pgMar w:top="720" w:right="720" w:bottom="720" w:left="720" w:header="708" w:footer="708" w:gutter="0"/>
-      <w:cols w:space="708"/>
-      <w:docGrid w:linePitch="360"/>
+      <w:pgMar w:left="720" w:right="720" w:header="0" w:top="720" w:footer="0" w:bottom="720" w:gutter="0"/>
+      <w:pgNumType w:fmt="decimal"/>
+      <w:formProt w:val="false"/>
+      <w:textDirection w:val="lrTb"/>
+      <w:docGrid w:type="default" w:linePitch="360" w:charSpace="4294965247"/>
     </w:sectPr>
   </w:body>
 </w:document>
 </file>
 
 <file path=word/numbering.xml><?xml version="1.0" encoding="utf-8"?>
-<w:numbering xmlns:wpc="http://schemas.microsoft.com/office/word/2010/wordprocessingCanvas" xmlns:mc="http://schemas.openxmlformats.org/markup-compatibility/2006" xmlns:o="urn:schemas-microsoft-com:office:office" xmlns:r="http://schemas.openxmlformats.org/officeDocument/2006/relationships" xmlns:m="http://schemas.openxmlformats.org/officeDocument/2006/math" xmlns:v="urn:schemas-microsoft-com:vml" xmlns:wp14="http://schemas.microsoft.com/office/word/2010/wordprocessingDrawing" xmlns:wp="http://schemas.openxmlformats.org/drawingml/2006/wordprocessingDrawing" xmlns:w10="urn:schemas-microsoft-com:office:word" xmlns:w="http://schemas.openxmlformats.org/wordprocessingml/2006/main" xmlns:w14="http://schemas.microsoft.com/office/word/2010/wordml" xmlns:w15="http://schemas.microsoft.com/office/word/2012/wordml" xmlns:wpg="http://schemas.microsoft.com/office/word/2010/wordprocessingGroup" xmlns:wpi="http://schemas.microsoft.com/office/word/2010/wordprocessingInk" xmlns:wne="http://schemas.microsoft.com/office/word/2006/wordml" xmlns:wps="http://schemas.microsoft.com/office/word/2010/wordprocessingShape" mc:Ignorable="w14 w15 wp14">
-  <w:abstractNum w:abstractNumId="0">
-    <w:nsid w:val="0901271F"/>
-    <w:multiLevelType w:val="hybridMultilevel"/>
-    <w:tmpl w:val="E4645DF6"/>
-    <w:lvl w:ilvl="0" w:tplc="35C09628">
+<w:numbering xmlns:w="http://schemas.openxmlformats.org/wordprocessingml/2006/main" xmlns:o="urn:schemas-microsoft-com:office:office" xmlns:r="http://schemas.openxmlformats.org/officeDocument/2006/relationships" xmlns:v="urn:schemas-microsoft-com:vml">
+  <w:abstractNum w:abstractNumId="1">
+    <w:lvl w:ilvl="0">
       <w:start w:val="1"/>
       <w:numFmt w:val="decimal"/>
       <w:lvlText w:val="%1-"/>
@@ -1253,11 +1441,8 @@
       <w:pPr>
         <w:ind w:left="720" w:hanging="360"/>
       </w:pPr>
-      <w:rPr>
-        <w:rFonts w:hint="default"/>
-      </w:rPr>
-    </w:lvl>
-    <w:lvl w:ilvl="1" w:tplc="2C0A0019" w:tentative="1">
+    </w:lvl>
+    <w:lvl w:ilvl="1">
       <w:start w:val="1"/>
       <w:numFmt w:val="lowerLetter"/>
       <w:lvlText w:val="%2."/>
@@ -1266,7 +1451,7 @@
         <w:ind w:left="1440" w:hanging="360"/>
       </w:pPr>
     </w:lvl>
-    <w:lvl w:ilvl="2" w:tplc="2C0A001B" w:tentative="1">
+    <w:lvl w:ilvl="2">
       <w:start w:val="1"/>
       <w:numFmt w:val="lowerRoman"/>
       <w:lvlText w:val="%3."/>
@@ -1275,7 +1460,7 @@
         <w:ind w:left="2160" w:hanging="180"/>
       </w:pPr>
     </w:lvl>
-    <w:lvl w:ilvl="3" w:tplc="2C0A000F" w:tentative="1">
+    <w:lvl w:ilvl="3">
       <w:start w:val="1"/>
       <w:numFmt w:val="decimal"/>
       <w:lvlText w:val="%4."/>
@@ -1284,7 +1469,7 @@
         <w:ind w:left="2880" w:hanging="360"/>
       </w:pPr>
     </w:lvl>
-    <w:lvl w:ilvl="4" w:tplc="2C0A0019" w:tentative="1">
+    <w:lvl w:ilvl="4">
       <w:start w:val="1"/>
       <w:numFmt w:val="lowerLetter"/>
       <w:lvlText w:val="%5."/>
@@ -1293,7 +1478,7 @@
         <w:ind w:left="3600" w:hanging="360"/>
       </w:pPr>
     </w:lvl>
-    <w:lvl w:ilvl="5" w:tplc="2C0A001B" w:tentative="1">
+    <w:lvl w:ilvl="5">
       <w:start w:val="1"/>
       <w:numFmt w:val="lowerRoman"/>
       <w:lvlText w:val="%6."/>
@@ -1302,7 +1487,7 @@
         <w:ind w:left="4320" w:hanging="180"/>
       </w:pPr>
     </w:lvl>
-    <w:lvl w:ilvl="6" w:tplc="2C0A000F" w:tentative="1">
+    <w:lvl w:ilvl="6">
       <w:start w:val="1"/>
       <w:numFmt w:val="decimal"/>
       <w:lvlText w:val="%7."/>
@@ -1311,7 +1496,7 @@
         <w:ind w:left="5040" w:hanging="360"/>
       </w:pPr>
     </w:lvl>
-    <w:lvl w:ilvl="7" w:tplc="2C0A0019" w:tentative="1">
+    <w:lvl w:ilvl="7">
       <w:start w:val="1"/>
       <w:numFmt w:val="lowerLetter"/>
       <w:lvlText w:val="%8."/>
@@ -1320,7 +1505,7 @@
         <w:ind w:left="5760" w:hanging="360"/>
       </w:pPr>
     </w:lvl>
-    <w:lvl w:ilvl="8" w:tplc="2C0A001B" w:tentative="1">
+    <w:lvl w:ilvl="8">
       <w:start w:val="1"/>
       <w:numFmt w:val="lowerRoman"/>
       <w:lvlText w:val="%9."/>
@@ -1330,11 +1515,8 @@
       </w:pPr>
     </w:lvl>
   </w:abstractNum>
-  <w:abstractNum w:abstractNumId="1">
-    <w:nsid w:val="1A1428F2"/>
-    <w:multiLevelType w:val="hybridMultilevel"/>
-    <w:tmpl w:val="72ACCA84"/>
-    <w:lvl w:ilvl="0" w:tplc="C2BA0510">
+  <w:abstractNum w:abstractNumId="2">
+    <w:lvl w:ilvl="0">
       <w:start w:val="1"/>
       <w:numFmt w:val="lowerLetter"/>
       <w:lvlText w:val="%1-"/>
@@ -1342,11 +1524,8 @@
       <w:pPr>
         <w:ind w:left="1080" w:hanging="360"/>
       </w:pPr>
-      <w:rPr>
-        <w:rFonts w:hint="default"/>
-      </w:rPr>
-    </w:lvl>
-    <w:lvl w:ilvl="1" w:tplc="2C0A0019" w:tentative="1">
+    </w:lvl>
+    <w:lvl w:ilvl="1">
       <w:start w:val="1"/>
       <w:numFmt w:val="lowerLetter"/>
       <w:lvlText w:val="%2."/>
@@ -1355,7 +1534,7 @@
         <w:ind w:left="1800" w:hanging="360"/>
       </w:pPr>
     </w:lvl>
-    <w:lvl w:ilvl="2" w:tplc="2C0A001B" w:tentative="1">
+    <w:lvl w:ilvl="2">
       <w:start w:val="1"/>
       <w:numFmt w:val="lowerRoman"/>
       <w:lvlText w:val="%3."/>
@@ -1364,7 +1543,7 @@
         <w:ind w:left="2520" w:hanging="180"/>
       </w:pPr>
     </w:lvl>
-    <w:lvl w:ilvl="3" w:tplc="2C0A000F" w:tentative="1">
+    <w:lvl w:ilvl="3">
       <w:start w:val="1"/>
       <w:numFmt w:val="decimal"/>
       <w:lvlText w:val="%4."/>
@@ -1373,7 +1552,7 @@
         <w:ind w:left="3240" w:hanging="360"/>
       </w:pPr>
     </w:lvl>
-    <w:lvl w:ilvl="4" w:tplc="2C0A0019" w:tentative="1">
+    <w:lvl w:ilvl="4">
       <w:start w:val="1"/>
       <w:numFmt w:val="lowerLetter"/>
       <w:lvlText w:val="%5."/>
@@ -1382,7 +1561,7 @@
         <w:ind w:left="3960" w:hanging="360"/>
       </w:pPr>
     </w:lvl>
-    <w:lvl w:ilvl="5" w:tplc="2C0A001B" w:tentative="1">
+    <w:lvl w:ilvl="5">
       <w:start w:val="1"/>
       <w:numFmt w:val="lowerRoman"/>
       <w:lvlText w:val="%6."/>
@@ -1391,7 +1570,7 @@
         <w:ind w:left="4680" w:hanging="180"/>
       </w:pPr>
     </w:lvl>
-    <w:lvl w:ilvl="6" w:tplc="2C0A000F" w:tentative="1">
+    <w:lvl w:ilvl="6">
       <w:start w:val="1"/>
       <w:numFmt w:val="decimal"/>
       <w:lvlText w:val="%7."/>
@@ -1400,7 +1579,7 @@
         <w:ind w:left="5400" w:hanging="360"/>
       </w:pPr>
     </w:lvl>
-    <w:lvl w:ilvl="7" w:tplc="2C0A0019" w:tentative="1">
+    <w:lvl w:ilvl="7">
       <w:start w:val="1"/>
       <w:numFmt w:val="lowerLetter"/>
       <w:lvlText w:val="%8."/>
@@ -1409,7 +1588,7 @@
         <w:ind w:left="6120" w:hanging="360"/>
       </w:pPr>
     </w:lvl>
-    <w:lvl w:ilvl="8" w:tplc="2C0A001B" w:tentative="1">
+    <w:lvl w:ilvl="8">
       <w:start w:val="1"/>
       <w:numFmt w:val="lowerRoman"/>
       <w:lvlText w:val="%9."/>
@@ -1419,10 +1598,7 @@
       </w:pPr>
     </w:lvl>
   </w:abstractNum>
-  <w:abstractNum w:abstractNumId="2">
-    <w:nsid w:val="28132B9B"/>
-    <w:multiLevelType w:val="multilevel"/>
-    <w:tmpl w:val="18E20E5E"/>
+  <w:abstractNum w:abstractNumId="3">
     <w:lvl w:ilvl="0">
       <w:start w:val="1"/>
       <w:numFmt w:val="decimal"/>
@@ -1435,19 +1611,16 @@
         <w:ind w:left="720" w:hanging="360"/>
       </w:pPr>
     </w:lvl>
-    <w:lvl w:ilvl="1" w:tentative="1">
-      <w:start w:val="1"/>
-      <w:numFmt w:val="decimal"/>
-      <w:lvlText w:val="%2."/>
-      <w:lvlJc w:val="left"/>
-      <w:pPr>
-        <w:tabs>
-          <w:tab w:val="num" w:pos="1440"/>
-        </w:tabs>
+    <w:lvl w:ilvl="1">
+      <w:start w:val="1"/>
+      <w:numFmt w:val="lowerLetter"/>
+      <w:lvlText w:val="%2-"/>
+      <w:lvlJc w:val="left"/>
+      <w:pPr>
         <w:ind w:left="1440" w:hanging="360"/>
       </w:pPr>
     </w:lvl>
-    <w:lvl w:ilvl="2" w:tentative="1">
+    <w:lvl w:ilvl="2">
       <w:start w:val="1"/>
       <w:numFmt w:val="decimal"/>
       <w:lvlText w:val="%3."/>
@@ -1459,7 +1632,7 @@
         <w:ind w:left="2160" w:hanging="360"/>
       </w:pPr>
     </w:lvl>
-    <w:lvl w:ilvl="3" w:tentative="1">
+    <w:lvl w:ilvl="3">
       <w:start w:val="1"/>
       <w:numFmt w:val="decimal"/>
       <w:lvlText w:val="%4."/>
@@ -1471,7 +1644,7 @@
         <w:ind w:left="2880" w:hanging="360"/>
       </w:pPr>
     </w:lvl>
-    <w:lvl w:ilvl="4" w:tentative="1">
+    <w:lvl w:ilvl="4">
       <w:start w:val="1"/>
       <w:numFmt w:val="decimal"/>
       <w:lvlText w:val="%5."/>
@@ -1483,7 +1656,7 @@
         <w:ind w:left="3600" w:hanging="360"/>
       </w:pPr>
     </w:lvl>
-    <w:lvl w:ilvl="5" w:tentative="1">
+    <w:lvl w:ilvl="5">
       <w:start w:val="1"/>
       <w:numFmt w:val="decimal"/>
       <w:lvlText w:val="%6."/>
@@ -1495,7 +1668,7 @@
         <w:ind w:left="4320" w:hanging="360"/>
       </w:pPr>
     </w:lvl>
-    <w:lvl w:ilvl="6" w:tentative="1">
+    <w:lvl w:ilvl="6">
       <w:start w:val="1"/>
       <w:numFmt w:val="decimal"/>
       <w:lvlText w:val="%7."/>
@@ -1507,7 +1680,7 @@
         <w:ind w:left="5040" w:hanging="360"/>
       </w:pPr>
     </w:lvl>
-    <w:lvl w:ilvl="7" w:tentative="1">
+    <w:lvl w:ilvl="7">
       <w:start w:val="1"/>
       <w:numFmt w:val="decimal"/>
       <w:lvlText w:val="%8."/>
@@ -1519,7 +1692,7 @@
         <w:ind w:left="5760" w:hanging="360"/>
       </w:pPr>
     </w:lvl>
-    <w:lvl w:ilvl="8" w:tentative="1">
+    <w:lvl w:ilvl="8">
       <w:start w:val="1"/>
       <w:numFmt w:val="decimal"/>
       <w:lvlText w:val="%9."/>
@@ -1532,440 +1705,318 @@
       </w:pPr>
     </w:lvl>
   </w:abstractNum>
-  <w:abstractNum w:abstractNumId="3">
-    <w:nsid w:val="2B64478A"/>
-    <w:multiLevelType w:val="multilevel"/>
-    <w:tmpl w:val="5DDA04B0"/>
+  <w:abstractNum w:abstractNumId="4">
     <w:lvl w:ilvl="0">
       <w:start w:val="1"/>
+      <w:numFmt w:val="lowerLetter"/>
+      <w:lvlText w:val="%1-"/>
+      <w:lvlJc w:val="left"/>
+      <w:pPr>
+        <w:ind w:left="1080" w:hanging="360"/>
+      </w:pPr>
+    </w:lvl>
+    <w:lvl w:ilvl="1">
+      <w:start w:val="1"/>
+      <w:numFmt w:val="lowerLetter"/>
+      <w:lvlText w:val="%2."/>
+      <w:lvlJc w:val="left"/>
+      <w:pPr>
+        <w:ind w:left="1800" w:hanging="360"/>
+      </w:pPr>
+    </w:lvl>
+    <w:lvl w:ilvl="2">
+      <w:start w:val="1"/>
+      <w:numFmt w:val="lowerRoman"/>
+      <w:lvlText w:val="%3."/>
+      <w:lvlJc w:val="right"/>
+      <w:pPr>
+        <w:ind w:left="2520" w:hanging="180"/>
+      </w:pPr>
+    </w:lvl>
+    <w:lvl w:ilvl="3">
+      <w:start w:val="1"/>
       <w:numFmt w:val="decimal"/>
-      <w:lvlText w:val="%1."/>
+      <w:lvlText w:val="%4."/>
+      <w:lvlJc w:val="left"/>
+      <w:pPr>
+        <w:ind w:left="3240" w:hanging="360"/>
+      </w:pPr>
+    </w:lvl>
+    <w:lvl w:ilvl="4">
+      <w:start w:val="1"/>
+      <w:numFmt w:val="lowerLetter"/>
+      <w:lvlText w:val="%5."/>
+      <w:lvlJc w:val="left"/>
+      <w:pPr>
+        <w:ind w:left="3960" w:hanging="360"/>
+      </w:pPr>
+    </w:lvl>
+    <w:lvl w:ilvl="5">
+      <w:start w:val="1"/>
+      <w:numFmt w:val="lowerRoman"/>
+      <w:lvlText w:val="%6."/>
+      <w:lvlJc w:val="right"/>
+      <w:pPr>
+        <w:ind w:left="4680" w:hanging="180"/>
+      </w:pPr>
+    </w:lvl>
+    <w:lvl w:ilvl="6">
+      <w:start w:val="1"/>
+      <w:numFmt w:val="decimal"/>
+      <w:lvlText w:val="%7."/>
+      <w:lvlJc w:val="left"/>
+      <w:pPr>
+        <w:ind w:left="5400" w:hanging="360"/>
+      </w:pPr>
+    </w:lvl>
+    <w:lvl w:ilvl="7">
+      <w:start w:val="1"/>
+      <w:numFmt w:val="lowerLetter"/>
+      <w:lvlText w:val="%8."/>
+      <w:lvlJc w:val="left"/>
+      <w:pPr>
+        <w:ind w:left="6120" w:hanging="360"/>
+      </w:pPr>
+    </w:lvl>
+    <w:lvl w:ilvl="8">
+      <w:start w:val="1"/>
+      <w:numFmt w:val="lowerRoman"/>
+      <w:lvlText w:val="%9."/>
+      <w:lvlJc w:val="right"/>
+      <w:pPr>
+        <w:ind w:left="6840" w:hanging="180"/>
+      </w:pPr>
+    </w:lvl>
+  </w:abstractNum>
+  <w:abstractNum w:abstractNumId="5">
+    <w:lvl w:ilvl="0">
+      <w:start w:val="7"/>
+      <w:numFmt w:val="decimal"/>
+      <w:lvlText w:val="%1-"/>
+      <w:lvlJc w:val="left"/>
+      <w:pPr>
+        <w:ind w:left="720" w:hanging="360"/>
+      </w:pPr>
+    </w:lvl>
+    <w:lvl w:ilvl="1">
+      <w:start w:val="1"/>
+      <w:numFmt w:val="lowerLetter"/>
+      <w:lvlText w:val="%2."/>
+      <w:lvlJc w:val="left"/>
+      <w:pPr>
+        <w:ind w:left="1440" w:hanging="360"/>
+      </w:pPr>
+    </w:lvl>
+    <w:lvl w:ilvl="2">
+      <w:start w:val="1"/>
+      <w:numFmt w:val="lowerRoman"/>
+      <w:lvlText w:val="%3."/>
+      <w:lvlJc w:val="right"/>
+      <w:pPr>
+        <w:ind w:left="2160" w:hanging="180"/>
+      </w:pPr>
+    </w:lvl>
+    <w:lvl w:ilvl="3">
+      <w:start w:val="1"/>
+      <w:numFmt w:val="decimal"/>
+      <w:lvlText w:val="%4."/>
+      <w:lvlJc w:val="left"/>
+      <w:pPr>
+        <w:ind w:left="2880" w:hanging="360"/>
+      </w:pPr>
+    </w:lvl>
+    <w:lvl w:ilvl="4">
+      <w:start w:val="1"/>
+      <w:numFmt w:val="lowerLetter"/>
+      <w:lvlText w:val="%5."/>
+      <w:lvlJc w:val="left"/>
+      <w:pPr>
+        <w:ind w:left="3600" w:hanging="360"/>
+      </w:pPr>
+    </w:lvl>
+    <w:lvl w:ilvl="5">
+      <w:start w:val="1"/>
+      <w:numFmt w:val="lowerRoman"/>
+      <w:lvlText w:val="%6."/>
+      <w:lvlJc w:val="right"/>
+      <w:pPr>
+        <w:ind w:left="4320" w:hanging="180"/>
+      </w:pPr>
+    </w:lvl>
+    <w:lvl w:ilvl="6">
+      <w:start w:val="1"/>
+      <w:numFmt w:val="decimal"/>
+      <w:lvlText w:val="%7."/>
+      <w:lvlJc w:val="left"/>
+      <w:pPr>
+        <w:ind w:left="5040" w:hanging="360"/>
+      </w:pPr>
+    </w:lvl>
+    <w:lvl w:ilvl="7">
+      <w:start w:val="1"/>
+      <w:numFmt w:val="lowerLetter"/>
+      <w:lvlText w:val="%8."/>
+      <w:lvlJc w:val="left"/>
+      <w:pPr>
+        <w:ind w:left="5760" w:hanging="360"/>
+      </w:pPr>
+    </w:lvl>
+    <w:lvl w:ilvl="8">
+      <w:start w:val="1"/>
+      <w:numFmt w:val="lowerRoman"/>
+      <w:lvlText w:val="%9."/>
+      <w:lvlJc w:val="right"/>
+      <w:pPr>
+        <w:ind w:left="6480" w:hanging="180"/>
+      </w:pPr>
+    </w:lvl>
+  </w:abstractNum>
+  <w:abstractNum w:abstractNumId="6">
+    <w:lvl w:ilvl="0">
+      <w:start w:val="1"/>
+      <w:numFmt w:val="none"/>
+      <w:suff w:val="nothing"/>
+      <w:lvlText w:val=""/>
+      <w:lvlJc w:val="left"/>
+      <w:pPr>
+        <w:tabs>
+          <w:tab w:val="num" w:pos="432"/>
+        </w:tabs>
+        <w:ind w:left="432" w:hanging="432"/>
+      </w:pPr>
+    </w:lvl>
+    <w:lvl w:ilvl="1">
+      <w:start w:val="1"/>
+      <w:numFmt w:val="none"/>
+      <w:suff w:val="nothing"/>
+      <w:lvlText w:val=""/>
+      <w:lvlJc w:val="left"/>
+      <w:pPr>
+        <w:tabs>
+          <w:tab w:val="num" w:pos="576"/>
+        </w:tabs>
+        <w:ind w:left="576" w:hanging="576"/>
+      </w:pPr>
+    </w:lvl>
+    <w:lvl w:ilvl="2">
+      <w:start w:val="1"/>
+      <w:numFmt w:val="none"/>
+      <w:suff w:val="nothing"/>
+      <w:lvlText w:val=""/>
       <w:lvlJc w:val="left"/>
       <w:pPr>
         <w:tabs>
           <w:tab w:val="num" w:pos="720"/>
         </w:tabs>
-        <w:ind w:left="720" w:hanging="360"/>
-      </w:pPr>
-    </w:lvl>
-    <w:lvl w:ilvl="1">
-      <w:start w:val="1"/>
-      <w:numFmt w:val="lowerLetter"/>
-      <w:lvlText w:val="%2-"/>
-      <w:lvlJc w:val="left"/>
-      <w:pPr>
-        <w:ind w:left="1440" w:hanging="360"/>
-      </w:pPr>
-      <w:rPr>
-        <w:rFonts w:hint="default"/>
-      </w:rPr>
-    </w:lvl>
-    <w:lvl w:ilvl="2" w:tentative="1">
-      <w:start w:val="1"/>
-      <w:numFmt w:val="decimal"/>
-      <w:lvlText w:val="%3."/>
+        <w:ind w:left="720" w:hanging="720"/>
+      </w:pPr>
+    </w:lvl>
+    <w:lvl w:ilvl="3">
+      <w:start w:val="1"/>
+      <w:numFmt w:val="none"/>
+      <w:suff w:val="nothing"/>
+      <w:lvlText w:val=""/>
       <w:lvlJc w:val="left"/>
       <w:pPr>
         <w:tabs>
-          <w:tab w:val="num" w:pos="2160"/>
+          <w:tab w:val="num" w:pos="864"/>
         </w:tabs>
-        <w:ind w:left="2160" w:hanging="360"/>
-      </w:pPr>
-    </w:lvl>
-    <w:lvl w:ilvl="3" w:tentative="1">
-      <w:start w:val="1"/>
-      <w:numFmt w:val="decimal"/>
-      <w:lvlText w:val="%4."/>
+        <w:ind w:left="864" w:hanging="864"/>
+      </w:pPr>
+    </w:lvl>
+    <w:lvl w:ilvl="4">
+      <w:start w:val="1"/>
+      <w:numFmt w:val="none"/>
+      <w:suff w:val="nothing"/>
+      <w:lvlText w:val=""/>
       <w:lvlJc w:val="left"/>
       <w:pPr>
         <w:tabs>
-          <w:tab w:val="num" w:pos="2880"/>
+          <w:tab w:val="num" w:pos="1008"/>
         </w:tabs>
-        <w:ind w:left="2880" w:hanging="360"/>
-      </w:pPr>
-    </w:lvl>
-    <w:lvl w:ilvl="4" w:tentative="1">
-      <w:start w:val="1"/>
-      <w:numFmt w:val="decimal"/>
-      <w:lvlText w:val="%5."/>
+        <w:ind w:left="1008" w:hanging="1008"/>
+      </w:pPr>
+    </w:lvl>
+    <w:lvl w:ilvl="5">
+      <w:start w:val="1"/>
+      <w:numFmt w:val="none"/>
+      <w:suff w:val="nothing"/>
+      <w:lvlText w:val=""/>
       <w:lvlJc w:val="left"/>
       <w:pPr>
         <w:tabs>
-          <w:tab w:val="num" w:pos="3600"/>
+          <w:tab w:val="num" w:pos="1152"/>
         </w:tabs>
-        <w:ind w:left="3600" w:hanging="360"/>
-      </w:pPr>
-    </w:lvl>
-    <w:lvl w:ilvl="5" w:tentative="1">
-      <w:start w:val="1"/>
-      <w:numFmt w:val="decimal"/>
-      <w:lvlText w:val="%6."/>
+        <w:ind w:left="1152" w:hanging="1152"/>
+      </w:pPr>
+    </w:lvl>
+    <w:lvl w:ilvl="6">
+      <w:start w:val="1"/>
+      <w:numFmt w:val="none"/>
+      <w:suff w:val="nothing"/>
+      <w:lvlText w:val=""/>
       <w:lvlJc w:val="left"/>
       <w:pPr>
         <w:tabs>
-          <w:tab w:val="num" w:pos="4320"/>
+          <w:tab w:val="num" w:pos="1296"/>
         </w:tabs>
-        <w:ind w:left="4320" w:hanging="360"/>
-      </w:pPr>
-    </w:lvl>
-    <w:lvl w:ilvl="6" w:tentative="1">
-      <w:start w:val="1"/>
-      <w:numFmt w:val="decimal"/>
-      <w:lvlText w:val="%7."/>
-      <w:lvlJc w:val="left"/>
-      <w:pPr>
-        <w:tabs>
-          <w:tab w:val="num" w:pos="5040"/>
-        </w:tabs>
-        <w:ind w:left="5040" w:hanging="360"/>
-      </w:pPr>
-    </w:lvl>
-    <w:lvl w:ilvl="7" w:tentative="1">
-      <w:start w:val="1"/>
-      <w:numFmt w:val="decimal"/>
-      <w:lvlText w:val="%8."/>
-      <w:lvlJc w:val="left"/>
-      <w:pPr>
-        <w:tabs>
-          <w:tab w:val="num" w:pos="5760"/>
-        </w:tabs>
-        <w:ind w:left="5760" w:hanging="360"/>
-      </w:pPr>
-    </w:lvl>
-    <w:lvl w:ilvl="8" w:tentative="1">
-      <w:start w:val="1"/>
-      <w:numFmt w:val="decimal"/>
-      <w:lvlText w:val="%9."/>
-      <w:lvlJc w:val="left"/>
-      <w:pPr>
-        <w:tabs>
-          <w:tab w:val="num" w:pos="6480"/>
-        </w:tabs>
-        <w:ind w:left="6480" w:hanging="360"/>
-      </w:pPr>
-    </w:lvl>
-  </w:abstractNum>
-  <w:abstractNum w:abstractNumId="4">
-    <w:nsid w:val="59444061"/>
-    <w:multiLevelType w:val="hybridMultilevel"/>
-    <w:tmpl w:val="67F0C7F8"/>
-    <w:lvl w:ilvl="0" w:tplc="0972C216">
-      <w:start w:val="1"/>
-      <w:numFmt w:val="lowerLetter"/>
-      <w:lvlText w:val="%1-"/>
-      <w:lvlJc w:val="left"/>
-      <w:pPr>
-        <w:ind w:left="1080" w:hanging="360"/>
-      </w:pPr>
-      <w:rPr>
-        <w:rFonts w:hint="default"/>
-      </w:rPr>
-    </w:lvl>
-    <w:lvl w:ilvl="1" w:tplc="2C0A0019" w:tentative="1">
-      <w:start w:val="1"/>
-      <w:numFmt w:val="lowerLetter"/>
-      <w:lvlText w:val="%2."/>
-      <w:lvlJc w:val="left"/>
-      <w:pPr>
-        <w:ind w:left="1800" w:hanging="360"/>
-      </w:pPr>
-    </w:lvl>
-    <w:lvl w:ilvl="2" w:tplc="2C0A001B" w:tentative="1">
-      <w:start w:val="1"/>
-      <w:numFmt w:val="lowerRoman"/>
-      <w:lvlText w:val="%3."/>
-      <w:lvlJc w:val="right"/>
-      <w:pPr>
-        <w:ind w:left="2520" w:hanging="180"/>
-      </w:pPr>
-    </w:lvl>
-    <w:lvl w:ilvl="3" w:tplc="2C0A000F" w:tentative="1">
-      <w:start w:val="1"/>
-      <w:numFmt w:val="decimal"/>
-      <w:lvlText w:val="%4."/>
-      <w:lvlJc w:val="left"/>
-      <w:pPr>
-        <w:ind w:left="3240" w:hanging="360"/>
-      </w:pPr>
-    </w:lvl>
-    <w:lvl w:ilvl="4" w:tplc="2C0A0019" w:tentative="1">
-      <w:start w:val="1"/>
-      <w:numFmt w:val="lowerLetter"/>
-      <w:lvlText w:val="%5."/>
-      <w:lvlJc w:val="left"/>
-      <w:pPr>
-        <w:ind w:left="3960" w:hanging="360"/>
-      </w:pPr>
-    </w:lvl>
-    <w:lvl w:ilvl="5" w:tplc="2C0A001B" w:tentative="1">
-      <w:start w:val="1"/>
-      <w:numFmt w:val="lowerRoman"/>
-      <w:lvlText w:val="%6."/>
-      <w:lvlJc w:val="right"/>
-      <w:pPr>
-        <w:ind w:left="4680" w:hanging="180"/>
-      </w:pPr>
-    </w:lvl>
-    <w:lvl w:ilvl="6" w:tplc="2C0A000F" w:tentative="1">
-      <w:start w:val="1"/>
-      <w:numFmt w:val="decimal"/>
-      <w:lvlText w:val="%7."/>
-      <w:lvlJc w:val="left"/>
-      <w:pPr>
-        <w:ind w:left="5400" w:hanging="360"/>
-      </w:pPr>
-    </w:lvl>
-    <w:lvl w:ilvl="7" w:tplc="2C0A0019" w:tentative="1">
-      <w:start w:val="1"/>
-      <w:numFmt w:val="lowerLetter"/>
-      <w:lvlText w:val="%8."/>
-      <w:lvlJc w:val="left"/>
-      <w:pPr>
-        <w:ind w:left="6120" w:hanging="360"/>
-      </w:pPr>
-    </w:lvl>
-    <w:lvl w:ilvl="8" w:tplc="2C0A001B" w:tentative="1">
-      <w:start w:val="1"/>
-      <w:numFmt w:val="lowerRoman"/>
-      <w:lvlText w:val="%9."/>
-      <w:lvlJc w:val="right"/>
-      <w:pPr>
-        <w:ind w:left="6840" w:hanging="180"/>
-      </w:pPr>
-    </w:lvl>
-  </w:abstractNum>
-  <w:abstractNum w:abstractNumId="5">
-    <w:nsid w:val="66145BCD"/>
-    <w:multiLevelType w:val="multilevel"/>
-    <w:tmpl w:val="392C96D2"/>
-    <w:lvl w:ilvl="0">
-      <w:start w:val="1"/>
-      <w:numFmt w:val="decimal"/>
-      <w:lvlText w:val="%1."/>
-      <w:lvlJc w:val="left"/>
-      <w:pPr>
-        <w:tabs>
-          <w:tab w:val="num" w:pos="720"/>
-        </w:tabs>
-        <w:ind w:left="720" w:hanging="360"/>
-      </w:pPr>
-    </w:lvl>
-    <w:lvl w:ilvl="1" w:tentative="1">
-      <w:start w:val="1"/>
-      <w:numFmt w:val="decimal"/>
-      <w:lvlText w:val="%2."/>
+        <w:ind w:left="1296" w:hanging="1296"/>
+      </w:pPr>
+    </w:lvl>
+    <w:lvl w:ilvl="7">
+      <w:start w:val="1"/>
+      <w:numFmt w:val="none"/>
+      <w:suff w:val="nothing"/>
+      <w:lvlText w:val=""/>
       <w:lvlJc w:val="left"/>
       <w:pPr>
         <w:tabs>
           <w:tab w:val="num" w:pos="1440"/>
         </w:tabs>
-        <w:ind w:left="1440" w:hanging="360"/>
-      </w:pPr>
-    </w:lvl>
-    <w:lvl w:ilvl="2" w:tentative="1">
-      <w:start w:val="1"/>
-      <w:numFmt w:val="decimal"/>
-      <w:lvlText w:val="%3."/>
+        <w:ind w:left="1440" w:hanging="1440"/>
+      </w:pPr>
+    </w:lvl>
+    <w:lvl w:ilvl="8">
+      <w:start w:val="1"/>
+      <w:numFmt w:val="none"/>
+      <w:suff w:val="nothing"/>
+      <w:lvlText w:val=""/>
       <w:lvlJc w:val="left"/>
       <w:pPr>
         <w:tabs>
-          <w:tab w:val="num" w:pos="2160"/>
+          <w:tab w:val="num" w:pos="1584"/>
         </w:tabs>
-        <w:ind w:left="2160" w:hanging="360"/>
-      </w:pPr>
-    </w:lvl>
-    <w:lvl w:ilvl="3" w:tentative="1">
-      <w:start w:val="1"/>
-      <w:numFmt w:val="decimal"/>
-      <w:lvlText w:val="%4."/>
-      <w:lvlJc w:val="left"/>
-      <w:pPr>
-        <w:tabs>
-          <w:tab w:val="num" w:pos="2880"/>
-        </w:tabs>
-        <w:ind w:left="2880" w:hanging="360"/>
-      </w:pPr>
-    </w:lvl>
-    <w:lvl w:ilvl="4" w:tentative="1">
-      <w:start w:val="1"/>
-      <w:numFmt w:val="decimal"/>
-      <w:lvlText w:val="%5."/>
-      <w:lvlJc w:val="left"/>
-      <w:pPr>
-        <w:tabs>
-          <w:tab w:val="num" w:pos="3600"/>
-        </w:tabs>
-        <w:ind w:left="3600" w:hanging="360"/>
-      </w:pPr>
-    </w:lvl>
-    <w:lvl w:ilvl="5" w:tentative="1">
-      <w:start w:val="1"/>
-      <w:numFmt w:val="decimal"/>
-      <w:lvlText w:val="%6."/>
-      <w:lvlJc w:val="left"/>
-      <w:pPr>
-        <w:tabs>
-          <w:tab w:val="num" w:pos="4320"/>
-        </w:tabs>
-        <w:ind w:left="4320" w:hanging="360"/>
-      </w:pPr>
-    </w:lvl>
-    <w:lvl w:ilvl="6" w:tentative="1">
-      <w:start w:val="1"/>
-      <w:numFmt w:val="decimal"/>
-      <w:lvlText w:val="%7."/>
-      <w:lvlJc w:val="left"/>
-      <w:pPr>
-        <w:tabs>
-          <w:tab w:val="num" w:pos="5040"/>
-        </w:tabs>
-        <w:ind w:left="5040" w:hanging="360"/>
-      </w:pPr>
-    </w:lvl>
-    <w:lvl w:ilvl="7" w:tentative="1">
-      <w:start w:val="1"/>
-      <w:numFmt w:val="decimal"/>
-      <w:lvlText w:val="%8."/>
-      <w:lvlJc w:val="left"/>
-      <w:pPr>
-        <w:tabs>
-          <w:tab w:val="num" w:pos="5760"/>
-        </w:tabs>
-        <w:ind w:left="5760" w:hanging="360"/>
-      </w:pPr>
-    </w:lvl>
-    <w:lvl w:ilvl="8" w:tentative="1">
-      <w:start w:val="1"/>
-      <w:numFmt w:val="decimal"/>
-      <w:lvlText w:val="%9."/>
-      <w:lvlJc w:val="left"/>
-      <w:pPr>
-        <w:tabs>
-          <w:tab w:val="num" w:pos="6480"/>
-        </w:tabs>
-        <w:ind w:left="6480" w:hanging="360"/>
-      </w:pPr>
-    </w:lvl>
-  </w:abstractNum>
-  <w:abstractNum w:abstractNumId="6">
-    <w:nsid w:val="7EEB5902"/>
-    <w:multiLevelType w:val="hybridMultilevel"/>
-    <w:tmpl w:val="BD4200DE"/>
-    <w:lvl w:ilvl="0" w:tplc="79CCE736">
-      <w:start w:val="7"/>
-      <w:numFmt w:val="decimal"/>
-      <w:lvlText w:val="%1-"/>
-      <w:lvlJc w:val="left"/>
-      <w:pPr>
-        <w:ind w:left="720" w:hanging="360"/>
-      </w:pPr>
-      <w:rPr>
-        <w:rFonts w:hint="default"/>
-      </w:rPr>
-    </w:lvl>
-    <w:lvl w:ilvl="1" w:tplc="2C0A0019" w:tentative="1">
-      <w:start w:val="1"/>
-      <w:numFmt w:val="lowerLetter"/>
-      <w:lvlText w:val="%2."/>
-      <w:lvlJc w:val="left"/>
-      <w:pPr>
-        <w:ind w:left="1440" w:hanging="360"/>
-      </w:pPr>
-    </w:lvl>
-    <w:lvl w:ilvl="2" w:tplc="2C0A001B" w:tentative="1">
-      <w:start w:val="1"/>
-      <w:numFmt w:val="lowerRoman"/>
-      <w:lvlText w:val="%3."/>
-      <w:lvlJc w:val="right"/>
-      <w:pPr>
-        <w:ind w:left="2160" w:hanging="180"/>
-      </w:pPr>
-    </w:lvl>
-    <w:lvl w:ilvl="3" w:tplc="2C0A000F" w:tentative="1">
-      <w:start w:val="1"/>
-      <w:numFmt w:val="decimal"/>
-      <w:lvlText w:val="%4."/>
-      <w:lvlJc w:val="left"/>
-      <w:pPr>
-        <w:ind w:left="2880" w:hanging="360"/>
-      </w:pPr>
-    </w:lvl>
-    <w:lvl w:ilvl="4" w:tplc="2C0A0019" w:tentative="1">
-      <w:start w:val="1"/>
-      <w:numFmt w:val="lowerLetter"/>
-      <w:lvlText w:val="%5."/>
-      <w:lvlJc w:val="left"/>
-      <w:pPr>
-        <w:ind w:left="3600" w:hanging="360"/>
-      </w:pPr>
-    </w:lvl>
-    <w:lvl w:ilvl="5" w:tplc="2C0A001B" w:tentative="1">
-      <w:start w:val="1"/>
-      <w:numFmt w:val="lowerRoman"/>
-      <w:lvlText w:val="%6."/>
-      <w:lvlJc w:val="right"/>
-      <w:pPr>
-        <w:ind w:left="4320" w:hanging="180"/>
-      </w:pPr>
-    </w:lvl>
-    <w:lvl w:ilvl="6" w:tplc="2C0A000F" w:tentative="1">
-      <w:start w:val="1"/>
-      <w:numFmt w:val="decimal"/>
-      <w:lvlText w:val="%7."/>
-      <w:lvlJc w:val="left"/>
-      <w:pPr>
-        <w:ind w:left="5040" w:hanging="360"/>
-      </w:pPr>
-    </w:lvl>
-    <w:lvl w:ilvl="7" w:tplc="2C0A0019" w:tentative="1">
-      <w:start w:val="1"/>
-      <w:numFmt w:val="lowerLetter"/>
-      <w:lvlText w:val="%8."/>
-      <w:lvlJc w:val="left"/>
-      <w:pPr>
-        <w:ind w:left="5760" w:hanging="360"/>
-      </w:pPr>
-    </w:lvl>
-    <w:lvl w:ilvl="8" w:tplc="2C0A001B" w:tentative="1">
-      <w:start w:val="1"/>
-      <w:numFmt w:val="lowerRoman"/>
-      <w:lvlText w:val="%9."/>
-      <w:lvlJc w:val="right"/>
-      <w:pPr>
-        <w:ind w:left="6480" w:hanging="180"/>
+        <w:ind w:left="1584" w:hanging="1584"/>
       </w:pPr>
     </w:lvl>
   </w:abstractNum>
   <w:num w:numId="1">
-    <w:abstractNumId w:val="0"/>
+    <w:abstractNumId w:val="1"/>
   </w:num>
   <w:num w:numId="2">
     <w:abstractNumId w:val="2"/>
   </w:num>
   <w:num w:numId="3">
-    <w:abstractNumId w:val="5"/>
+    <w:abstractNumId w:val="3"/>
   </w:num>
   <w:num w:numId="4">
     <w:abstractNumId w:val="4"/>
   </w:num>
   <w:num w:numId="5">
-    <w:abstractNumId w:val="3"/>
+    <w:abstractNumId w:val="5"/>
   </w:num>
   <w:num w:numId="6">
-    <w:abstractNumId w:val="1"/>
-  </w:num>
-  <w:num w:numId="7">
     <w:abstractNumId w:val="6"/>
   </w:num>
 </w:numbering>
 </file>
 
 <file path=word/styles.xml><?xml version="1.0" encoding="utf-8"?>
-<w:styles xmlns:mc="http://schemas.openxmlformats.org/markup-compatibility/2006" xmlns:r="http://schemas.openxmlformats.org/officeDocument/2006/relationships" xmlns:w="http://schemas.openxmlformats.org/wordprocessingml/2006/main" xmlns:w14="http://schemas.microsoft.com/office/word/2010/wordml" xmlns:w15="http://schemas.microsoft.com/office/word/2012/wordml" mc:Ignorable="w14 w15">
+<w:styles xmlns:w="http://schemas.openxmlformats.org/wordprocessingml/2006/main" xmlns:w14="http://schemas.microsoft.com/office/word/2010/wordml" xmlns:mc="http://schemas.openxmlformats.org/markup-compatibility/2006" mc:Ignorable="w14">
   <w:docDefaults>
     <w:rPrDefault>
       <w:rPr>
-        <w:rFonts w:asciiTheme="minorHAnsi" w:eastAsiaTheme="minorHAnsi" w:hAnsiTheme="minorHAnsi" w:cstheme="minorBidi"/>
+        <w:rFonts w:ascii="Calibri" w:hAnsi="Calibri" w:eastAsia="Calibri" w:cs="" w:asciiTheme="minorHAnsi" w:cstheme="minorBidi" w:eastAsiaTheme="minorHAnsi" w:hAnsiTheme="minorHAnsi"/>
         <w:sz w:val="22"/>
         <w:szCs w:val="22"/>
         <w:lang w:val="es-ES" w:eastAsia="en-US" w:bidi="ar-SA"/>
@@ -1973,21 +2024,21 @@
     </w:rPrDefault>
     <w:pPrDefault>
       <w:pPr>
-        <w:spacing w:after="160" w:line="259" w:lineRule="auto"/>
+        <w:spacing w:lineRule="auto" w:line="259"/>
       </w:pPr>
     </w:pPrDefault>
   </w:docDefaults>
   <w:latentStyles w:defLockedState="0" w:defUIPriority="99" w:defSemiHidden="0" w:defUnhideWhenUsed="0" w:defQFormat="0" w:count="371">
     <w:lsdException w:name="Normal" w:uiPriority="0" w:qFormat="1"/>
     <w:lsdException w:name="heading 1" w:uiPriority="9" w:qFormat="1"/>
-    <w:lsdException w:name="heading 2" w:semiHidden="1" w:uiPriority="9" w:unhideWhenUsed="1" w:qFormat="1"/>
-    <w:lsdException w:name="heading 3" w:semiHidden="1" w:uiPriority="9" w:unhideWhenUsed="1" w:qFormat="1"/>
-    <w:lsdException w:name="heading 4" w:semiHidden="1" w:uiPriority="9" w:unhideWhenUsed="1" w:qFormat="1"/>
-    <w:lsdException w:name="heading 5" w:semiHidden="1" w:uiPriority="9" w:unhideWhenUsed="1" w:qFormat="1"/>
-    <w:lsdException w:name="heading 6" w:semiHidden="1" w:uiPriority="9" w:unhideWhenUsed="1" w:qFormat="1"/>
-    <w:lsdException w:name="heading 7" w:semiHidden="1" w:uiPriority="9" w:unhideWhenUsed="1" w:qFormat="1"/>
-    <w:lsdException w:name="heading 8" w:semiHidden="1" w:uiPriority="9" w:unhideWhenUsed="1" w:qFormat="1"/>
-    <w:lsdException w:name="heading 9" w:semiHidden="1" w:uiPriority="9" w:unhideWhenUsed="1" w:qFormat="1"/>
+    <w:lsdException w:name="heading 2" w:uiPriority="9" w:semiHidden="1" w:unhideWhenUsed="1" w:qFormat="1"/>
+    <w:lsdException w:name="heading 3" w:uiPriority="9" w:semiHidden="1" w:unhideWhenUsed="1" w:qFormat="1"/>
+    <w:lsdException w:name="heading 4" w:uiPriority="9" w:semiHidden="1" w:unhideWhenUsed="1" w:qFormat="1"/>
+    <w:lsdException w:name="heading 5" w:uiPriority="9" w:semiHidden="1" w:unhideWhenUsed="1" w:qFormat="1"/>
+    <w:lsdException w:name="heading 6" w:uiPriority="9" w:semiHidden="1" w:unhideWhenUsed="1" w:qFormat="1"/>
+    <w:lsdException w:name="heading 7" w:uiPriority="9" w:semiHidden="1" w:unhideWhenUsed="1" w:qFormat="1"/>
+    <w:lsdException w:name="heading 8" w:uiPriority="9" w:semiHidden="1" w:unhideWhenUsed="1" w:qFormat="1"/>
+    <w:lsdException w:name="heading 9" w:uiPriority="9" w:semiHidden="1" w:unhideWhenUsed="1" w:qFormat="1"/>
     <w:lsdException w:name="index 1" w:semiHidden="1" w:unhideWhenUsed="1"/>
     <w:lsdException w:name="index 2" w:semiHidden="1" w:unhideWhenUsed="1"/>
     <w:lsdException w:name="index 3" w:semiHidden="1" w:unhideWhenUsed="1"/>
@@ -1997,22 +2048,22 @@
     <w:lsdException w:name="index 7" w:semiHidden="1" w:unhideWhenUsed="1"/>
     <w:lsdException w:name="index 8" w:semiHidden="1" w:unhideWhenUsed="1"/>
     <w:lsdException w:name="index 9" w:semiHidden="1" w:unhideWhenUsed="1"/>
-    <w:lsdException w:name="toc 1" w:semiHidden="1" w:uiPriority="39" w:unhideWhenUsed="1"/>
-    <w:lsdException w:name="toc 2" w:semiHidden="1" w:uiPriority="39" w:unhideWhenUsed="1"/>
-    <w:lsdException w:name="toc 3" w:semiHidden="1" w:uiPriority="39" w:unhideWhenUsed="1"/>
-    <w:lsdException w:name="toc 4" w:semiHidden="1" w:uiPriority="39" w:unhideWhenUsed="1"/>
-    <w:lsdException w:name="toc 5" w:semiHidden="1" w:uiPriority="39" w:unhideWhenUsed="1"/>
-    <w:lsdException w:name="toc 6" w:semiHidden="1" w:uiPriority="39" w:unhideWhenUsed="1"/>
-    <w:lsdException w:name="toc 7" w:semiHidden="1" w:uiPriority="39" w:unhideWhenUsed="1"/>
-    <w:lsdException w:name="toc 8" w:semiHidden="1" w:uiPriority="39" w:unhideWhenUsed="1"/>
-    <w:lsdException w:name="toc 9" w:semiHidden="1" w:uiPriority="39" w:unhideWhenUsed="1"/>
+    <w:lsdException w:name="toc 1" w:uiPriority="39" w:semiHidden="1" w:unhideWhenUsed="1"/>
+    <w:lsdException w:name="toc 2" w:uiPriority="39" w:semiHidden="1" w:unhideWhenUsed="1"/>
+    <w:lsdException w:name="toc 3" w:uiPriority="39" w:semiHidden="1" w:unhideWhenUsed="1"/>
+    <w:lsdException w:name="toc 4" w:uiPriority="39" w:semiHidden="1" w:unhideWhenUsed="1"/>
+    <w:lsdException w:name="toc 5" w:uiPriority="39" w:semiHidden="1" w:unhideWhenUsed="1"/>
+    <w:lsdException w:name="toc 6" w:uiPriority="39" w:semiHidden="1" w:unhideWhenUsed="1"/>
+    <w:lsdException w:name="toc 7" w:uiPriority="39" w:semiHidden="1" w:unhideWhenUsed="1"/>
+    <w:lsdException w:name="toc 8" w:uiPriority="39" w:semiHidden="1" w:unhideWhenUsed="1"/>
+    <w:lsdException w:name="toc 9" w:uiPriority="39" w:semiHidden="1" w:unhideWhenUsed="1"/>
     <w:lsdException w:name="Normal Indent" w:semiHidden="1" w:unhideWhenUsed="1"/>
     <w:lsdException w:name="footnote text" w:semiHidden="1" w:unhideWhenUsed="1"/>
     <w:lsdException w:name="annotation text" w:semiHidden="1" w:unhideWhenUsed="1"/>
     <w:lsdException w:name="header" w:semiHidden="1" w:unhideWhenUsed="1"/>
     <w:lsdException w:name="footer" w:semiHidden="1" w:unhideWhenUsed="1"/>
     <w:lsdException w:name="index heading" w:semiHidden="1" w:unhideWhenUsed="1"/>
-    <w:lsdException w:name="caption" w:semiHidden="1" w:uiPriority="35" w:unhideWhenUsed="1" w:qFormat="1"/>
+    <w:lsdException w:name="caption" w:uiPriority="35" w:semiHidden="1" w:unhideWhenUsed="1" w:qFormat="1"/>
     <w:lsdException w:name="table of figures" w:semiHidden="1" w:unhideWhenUsed="1"/>
     <w:lsdException w:name="envelope address" w:semiHidden="1" w:unhideWhenUsed="1"/>
     <w:lsdException w:name="envelope return" w:semiHidden="1" w:unhideWhenUsed="1"/>
@@ -2043,7 +2094,7 @@
     <w:lsdException w:name="Title" w:uiPriority="10" w:qFormat="1"/>
     <w:lsdException w:name="Closing" w:semiHidden="1" w:unhideWhenUsed="1"/>
     <w:lsdException w:name="Signature" w:semiHidden="1" w:unhideWhenUsed="1"/>
-    <w:lsdException w:name="Default Paragraph Font" w:semiHidden="1" w:uiPriority="1" w:unhideWhenUsed="1"/>
+    <w:lsdException w:name="Default Paragraph Font" w:uiPriority="1" w:semiHidden="1" w:unhideWhenUsed="1"/>
     <w:lsdException w:name="Body Text" w:semiHidden="1" w:unhideWhenUsed="1"/>
     <w:lsdException w:name="Body Text Indent" w:semiHidden="1" w:unhideWhenUsed="1"/>
     <w:lsdException w:name="List Continue" w:semiHidden="1" w:unhideWhenUsed="1"/>
@@ -2243,8 +2294,8 @@
     <w:lsdException w:name="Subtle Reference" w:uiPriority="31" w:qFormat="1"/>
     <w:lsdException w:name="Intense Reference" w:uiPriority="32" w:qFormat="1"/>
     <w:lsdException w:name="Book Title" w:uiPriority="33" w:qFormat="1"/>
-    <w:lsdException w:name="Bibliography" w:semiHidden="1" w:uiPriority="37" w:unhideWhenUsed="1"/>
-    <w:lsdException w:name="TOC Heading" w:semiHidden="1" w:uiPriority="39" w:unhideWhenUsed="1" w:qFormat="1"/>
+    <w:lsdException w:name="Bibliography" w:uiPriority="37" w:semiHidden="1" w:unhideWhenUsed="1"/>
+    <w:lsdException w:name="TOC Heading" w:uiPriority="39" w:semiHidden="1" w:unhideWhenUsed="1" w:qFormat="1"/>
     <w:lsdException w:name="Plain Table 1" w:uiPriority="41"/>
     <w:lsdException w:name="Plain Table 2" w:uiPriority="42"/>
     <w:lsdException w:name="Plain Table 3" w:uiPriority="43"/>
@@ -2350,21 +2401,31 @@
     <w:lsdException w:name="List Table 6 Colorful Accent 6" w:uiPriority="51"/>
     <w:lsdException w:name="List Table 7 Colorful Accent 6" w:uiPriority="52"/>
   </w:latentStyles>
-  <w:style w:type="paragraph" w:default="1" w:styleId="Normal">
+  <w:style w:type="paragraph" w:styleId="Normal" w:default="1">
     <w:name w:val="Normal"/>
     <w:qFormat/>
+    <w:pPr>
+      <w:widowControl/>
+      <w:bidi w:val="0"/>
+      <w:spacing w:lineRule="auto" w:line="259" w:before="0" w:after="160"/>
+      <w:jc w:val="left"/>
+    </w:pPr>
     <w:rPr>
-      <w:lang w:val="es-AR"/>
+      <w:rFonts w:ascii="Calibri" w:hAnsi="Calibri" w:eastAsia="Calibri" w:cs="" w:asciiTheme="minorHAnsi" w:cstheme="minorBidi" w:eastAsiaTheme="minorHAnsi" w:hAnsiTheme="minorHAnsi"/>
+      <w:color w:val="auto"/>
+      <w:sz w:val="22"/>
+      <w:szCs w:val="22"/>
+      <w:lang w:val="es-AR" w:eastAsia="en-US" w:bidi="ar-SA"/>
     </w:rPr>
   </w:style>
-  <w:style w:type="paragraph" w:styleId="Ttulo1">
-    <w:name w:val="heading 1"/>
+  <w:style w:type="paragraph" w:styleId="Heading1">
+    <w:name w:val="Heading 1"/>
     <w:basedOn w:val="Normal"/>
     <w:next w:val="Normal"/>
     <w:link w:val="Ttulo1Car"/>
     <w:uiPriority w:val="9"/>
     <w:qFormat/>
-    <w:rsid w:val="00AD67ED"/>
+    <w:rsid w:val="00ad67ed"/>
     <w:pPr>
       <w:keepNext/>
       <w:keepLines/>
@@ -2372,15 +2433,199 @@
       <w:outlineLvl w:val="0"/>
     </w:pPr>
     <w:rPr>
-      <w:rFonts w:asciiTheme="majorHAnsi" w:eastAsiaTheme="majorEastAsia" w:hAnsiTheme="majorHAnsi" w:cstheme="majorBidi"/>
-      <w:color w:val="2E74B5" w:themeColor="accent1" w:themeShade="BF"/>
+      <w:rFonts w:ascii="Calibri Light" w:hAnsi="Calibri Light" w:eastAsia="" w:cs="" w:asciiTheme="majorHAnsi" w:cstheme="majorBidi" w:eastAsiaTheme="majorEastAsia" w:hAnsiTheme="majorHAnsi"/>
+      <w:color w:val="2E74B5" w:themeColor="accent1" w:themeShade="bf"/>
       <w:sz w:val="32"/>
       <w:szCs w:val="32"/>
     </w:rPr>
   </w:style>
-  <w:style w:type="character" w:default="1" w:styleId="Fuentedeprrafopredeter">
+  <w:style w:type="character" w:styleId="DefaultParagraphFont" w:default="1">
     <w:name w:val="Default Paragraph Font"/>
     <w:uiPriority w:val="1"/>
+    <w:semiHidden/>
+    <w:unhideWhenUsed/>
+    <w:qFormat/>
+    <w:rPr/>
+  </w:style>
+  <w:style w:type="character" w:styleId="HTMLconformatoprevioCar" w:customStyle="1">
+    <w:name w:val="HTML con formato previo Car"/>
+    <w:basedOn w:val="DefaultParagraphFont"/>
+    <w:link w:val="HTMLconformatoprevio"/>
+    <w:uiPriority w:val="99"/>
+    <w:qFormat/>
+    <w:rsid w:val="00301479"/>
+    <w:rPr>
+      <w:rFonts w:ascii="Courier New" w:hAnsi="Courier New" w:eastAsia="Times New Roman" w:cs="Courier New"/>
+      <w:color w:val="333333"/>
+      <w:sz w:val="24"/>
+      <w:szCs w:val="24"/>
+      <w:shd w:fill="F5F5F5" w:val="clear"/>
+      <w:lang w:val="es-AR" w:eastAsia="es-AR"/>
+    </w:rPr>
+  </w:style>
+  <w:style w:type="character" w:styleId="Kwd2" w:customStyle="1">
+    <w:name w:val="kwd2"/>
+    <w:basedOn w:val="DefaultParagraphFont"/>
+    <w:qFormat/>
+    <w:rsid w:val="00301479"/>
+    <w:rPr/>
+  </w:style>
+  <w:style w:type="character" w:styleId="Pln2" w:customStyle="1">
+    <w:name w:val="pln2"/>
+    <w:basedOn w:val="DefaultParagraphFont"/>
+    <w:qFormat/>
+    <w:rsid w:val="00301479"/>
+    <w:rPr>
+      <w:color w:val="000000"/>
+    </w:rPr>
+  </w:style>
+  <w:style w:type="character" w:styleId="Pun2" w:customStyle="1">
+    <w:name w:val="pun2"/>
+    <w:basedOn w:val="DefaultParagraphFont"/>
+    <w:qFormat/>
+    <w:rsid w:val="00301479"/>
+    <w:rPr/>
+  </w:style>
+  <w:style w:type="character" w:styleId="Str2" w:customStyle="1">
+    <w:name w:val="str2"/>
+    <w:basedOn w:val="DefaultParagraphFont"/>
+    <w:qFormat/>
+    <w:rsid w:val="00301479"/>
+    <w:rPr/>
+  </w:style>
+  <w:style w:type="character" w:styleId="Ttulo1Car" w:customStyle="1">
+    <w:name w:val="Título 1 Car"/>
+    <w:basedOn w:val="DefaultParagraphFont"/>
+    <w:link w:val="Ttulo1"/>
+    <w:uiPriority w:val="9"/>
+    <w:qFormat/>
+    <w:rsid w:val="00ad67ed"/>
+    <w:rPr>
+      <w:rFonts w:ascii="Calibri Light" w:hAnsi="Calibri Light" w:eastAsia="" w:cs="" w:asciiTheme="majorHAnsi" w:cstheme="majorBidi" w:eastAsiaTheme="majorEastAsia" w:hAnsiTheme="majorHAnsi"/>
+      <w:color w:val="2E74B5" w:themeColor="accent1" w:themeShade="bf"/>
+      <w:sz w:val="32"/>
+      <w:szCs w:val="32"/>
+      <w:lang w:val="es-AR"/>
+    </w:rPr>
+  </w:style>
+  <w:style w:type="paragraph" w:styleId="Heading">
+    <w:name w:val="Heading"/>
+    <w:basedOn w:val="Normal"/>
+    <w:next w:val="TextBody"/>
+    <w:qFormat/>
+    <w:pPr>
+      <w:keepNext/>
+      <w:spacing w:before="240" w:after="120"/>
+    </w:pPr>
+    <w:rPr>
+      <w:rFonts w:ascii="Liberation Sans" w:hAnsi="Liberation Sans" w:eastAsia="Droid Sans Fallback" w:cs="FreeSans"/>
+      <w:sz w:val="28"/>
+      <w:szCs w:val="28"/>
+    </w:rPr>
+  </w:style>
+  <w:style w:type="paragraph" w:styleId="TextBody">
+    <w:name w:val="Text Body"/>
+    <w:basedOn w:val="Normal"/>
+    <w:pPr>
+      <w:spacing w:lineRule="auto" w:line="288" w:before="0" w:after="140"/>
+    </w:pPr>
+    <w:rPr/>
+  </w:style>
+  <w:style w:type="paragraph" w:styleId="List">
+    <w:name w:val="List"/>
+    <w:basedOn w:val="TextBody"/>
+    <w:pPr/>
+    <w:rPr>
+      <w:rFonts w:cs="FreeSans"/>
+    </w:rPr>
+  </w:style>
+  <w:style w:type="paragraph" w:styleId="Caption">
+    <w:name w:val="Caption"/>
+    <w:basedOn w:val="Normal"/>
+    <w:qFormat/>
+    <w:pPr>
+      <w:suppressLineNumbers/>
+      <w:spacing w:before="120" w:after="120"/>
+    </w:pPr>
+    <w:rPr>
+      <w:rFonts w:cs="FreeSans"/>
+      <w:i/>
+      <w:iCs/>
+      <w:sz w:val="24"/>
+      <w:szCs w:val="24"/>
+    </w:rPr>
+  </w:style>
+  <w:style w:type="paragraph" w:styleId="Index">
+    <w:name w:val="Index"/>
+    <w:basedOn w:val="Normal"/>
+    <w:qFormat/>
+    <w:pPr>
+      <w:suppressLineNumbers/>
+    </w:pPr>
+    <w:rPr>
+      <w:rFonts w:cs="FreeSans"/>
+    </w:rPr>
+  </w:style>
+  <w:style w:type="paragraph" w:styleId="ListParagraph">
+    <w:name w:val="List Paragraph"/>
+    <w:basedOn w:val="Normal"/>
+    <w:uiPriority w:val="34"/>
+    <w:qFormat/>
+    <w:rsid w:val="00301479"/>
+    <w:pPr>
+      <w:spacing w:before="0" w:after="160"/>
+      <w:ind w:left="720" w:hanging="0"/>
+      <w:contextualSpacing/>
+    </w:pPr>
+    <w:rPr/>
+  </w:style>
+  <w:style w:type="paragraph" w:styleId="HTMLPreformatted">
+    <w:name w:val="HTML Preformatted"/>
+    <w:basedOn w:val="Normal"/>
+    <w:link w:val="HTMLconformatoprevioCar"/>
+    <w:uiPriority w:val="99"/>
+    <w:unhideWhenUsed/>
+    <w:qFormat/>
+    <w:rsid w:val="00301479"/>
+    <w:pPr>
+      <w:pBdr>
+        <w:top w:val="single" w:sz="6" w:space="8" w:color="CCCCCC"/>
+        <w:left w:val="single" w:sz="6" w:space="8" w:color="CCCCCC"/>
+        <w:bottom w:val="single" w:sz="6" w:space="8" w:color="CCCCCC"/>
+        <w:right w:val="single" w:sz="6" w:space="8" w:color="CCCCCC"/>
+      </w:pBdr>
+      <w:shd w:val="clear" w:color="auto" w:fill="F5F5F5"/>
+      <w:tabs>
+        <w:tab w:val="left" w:pos="916" w:leader="none"/>
+        <w:tab w:val="left" w:pos="1832" w:leader="none"/>
+        <w:tab w:val="left" w:pos="2748" w:leader="none"/>
+        <w:tab w:val="left" w:pos="3664" w:leader="none"/>
+        <w:tab w:val="left" w:pos="4580" w:leader="none"/>
+        <w:tab w:val="left" w:pos="5496" w:leader="none"/>
+        <w:tab w:val="left" w:pos="6412" w:leader="none"/>
+        <w:tab w:val="left" w:pos="7328" w:leader="none"/>
+        <w:tab w:val="left" w:pos="8244" w:leader="none"/>
+        <w:tab w:val="left" w:pos="9160" w:leader="none"/>
+        <w:tab w:val="left" w:pos="10076" w:leader="none"/>
+        <w:tab w:val="left" w:pos="10992" w:leader="none"/>
+        <w:tab w:val="left" w:pos="11908" w:leader="none"/>
+        <w:tab w:val="left" w:pos="12824" w:leader="none"/>
+        <w:tab w:val="left" w:pos="13740" w:leader="none"/>
+        <w:tab w:val="left" w:pos="14656" w:leader="none"/>
+      </w:tabs>
+      <w:spacing w:lineRule="auto" w:line="240" w:before="0" w:after="158"/>
+    </w:pPr>
+    <w:rPr>
+      <w:rFonts w:ascii="Courier New" w:hAnsi="Courier New" w:eastAsia="Times New Roman" w:cs="Courier New"/>
+      <w:color w:val="333333"/>
+      <w:sz w:val="24"/>
+      <w:szCs w:val="24"/>
+      <w:lang w:eastAsia="es-AR"/>
+    </w:rPr>
+  </w:style>
+  <w:style w:type="numbering" w:styleId="NoList" w:default="1">
+    <w:name w:val="No List"/>
+    <w:uiPriority w:val="99"/>
     <w:semiHidden/>
     <w:unhideWhenUsed/>
   </w:style>
@@ -2398,119 +2643,6 @@
         <w:right w:w="108" w:type="dxa"/>
       </w:tblCellMar>
     </w:tblPr>
-  </w:style>
-  <w:style w:type="numbering" w:default="1" w:styleId="Sinlista">
-    <w:name w:val="No List"/>
-    <w:uiPriority w:val="99"/>
-    <w:semiHidden/>
-    <w:unhideWhenUsed/>
-  </w:style>
-  <w:style w:type="paragraph" w:styleId="Prrafodelista">
-    <w:name w:val="List Paragraph"/>
-    <w:basedOn w:val="Normal"/>
-    <w:uiPriority w:val="34"/>
-    <w:qFormat/>
-    <w:rsid w:val="00301479"/>
-    <w:pPr>
-      <w:ind w:left="720"/>
-      <w:contextualSpacing/>
-    </w:pPr>
-  </w:style>
-  <w:style w:type="paragraph" w:styleId="HTMLconformatoprevio">
-    <w:name w:val="HTML Preformatted"/>
-    <w:basedOn w:val="Normal"/>
-    <w:link w:val="HTMLconformatoprevioCar"/>
-    <w:uiPriority w:val="99"/>
-    <w:unhideWhenUsed/>
-    <w:rsid w:val="00301479"/>
-    <w:pPr>
-      <w:pBdr>
-        <w:top w:val="single" w:sz="6" w:space="8" w:color="CCCCCC"/>
-        <w:left w:val="single" w:sz="6" w:space="8" w:color="CCCCCC"/>
-        <w:bottom w:val="single" w:sz="6" w:space="8" w:color="CCCCCC"/>
-        <w:right w:val="single" w:sz="6" w:space="8" w:color="CCCCCC"/>
-      </w:pBdr>
-      <w:shd w:val="clear" w:color="auto" w:fill="F5F5F5"/>
-      <w:tabs>
-        <w:tab w:val="left" w:pos="916"/>
-        <w:tab w:val="left" w:pos="1832"/>
-        <w:tab w:val="left" w:pos="2748"/>
-        <w:tab w:val="left" w:pos="3664"/>
-        <w:tab w:val="left" w:pos="4580"/>
-        <w:tab w:val="left" w:pos="5496"/>
-        <w:tab w:val="left" w:pos="6412"/>
-        <w:tab w:val="left" w:pos="7328"/>
-        <w:tab w:val="left" w:pos="8244"/>
-        <w:tab w:val="left" w:pos="9160"/>
-        <w:tab w:val="left" w:pos="10076"/>
-        <w:tab w:val="left" w:pos="10992"/>
-        <w:tab w:val="left" w:pos="11908"/>
-        <w:tab w:val="left" w:pos="12824"/>
-        <w:tab w:val="left" w:pos="13740"/>
-        <w:tab w:val="left" w:pos="14656"/>
-      </w:tabs>
-      <w:wordWrap w:val="0"/>
-      <w:spacing w:after="158" w:line="240" w:lineRule="auto"/>
-    </w:pPr>
-    <w:rPr>
-      <w:rFonts w:ascii="Courier New" w:eastAsia="Times New Roman" w:hAnsi="Courier New" w:cs="Courier New"/>
-      <w:color w:val="333333"/>
-      <w:sz w:val="24"/>
-      <w:szCs w:val="24"/>
-      <w:lang w:eastAsia="es-AR"/>
-    </w:rPr>
-  </w:style>
-  <w:style w:type="character" w:customStyle="1" w:styleId="HTMLconformatoprevioCar">
-    <w:name w:val="HTML con formato previo Car"/>
-    <w:basedOn w:val="Fuentedeprrafopredeter"/>
-    <w:link w:val="HTMLconformatoprevio"/>
-    <w:uiPriority w:val="99"/>
-    <w:rsid w:val="00301479"/>
-    <w:rPr>
-      <w:rFonts w:ascii="Courier New" w:eastAsia="Times New Roman" w:hAnsi="Courier New" w:cs="Courier New"/>
-      <w:color w:val="333333"/>
-      <w:sz w:val="24"/>
-      <w:szCs w:val="24"/>
-      <w:shd w:val="clear" w:color="auto" w:fill="F5F5F5"/>
-      <w:lang w:val="es-AR" w:eastAsia="es-AR"/>
-    </w:rPr>
-  </w:style>
-  <w:style w:type="character" w:customStyle="1" w:styleId="kwd2">
-    <w:name w:val="kwd2"/>
-    <w:basedOn w:val="Fuentedeprrafopredeter"/>
-    <w:rsid w:val="00301479"/>
-  </w:style>
-  <w:style w:type="character" w:customStyle="1" w:styleId="pln2">
-    <w:name w:val="pln2"/>
-    <w:basedOn w:val="Fuentedeprrafopredeter"/>
-    <w:rsid w:val="00301479"/>
-    <w:rPr>
-      <w:color w:val="000000"/>
-    </w:rPr>
-  </w:style>
-  <w:style w:type="character" w:customStyle="1" w:styleId="pun2">
-    <w:name w:val="pun2"/>
-    <w:basedOn w:val="Fuentedeprrafopredeter"/>
-    <w:rsid w:val="00301479"/>
-  </w:style>
-  <w:style w:type="character" w:customStyle="1" w:styleId="str2">
-    <w:name w:val="str2"/>
-    <w:basedOn w:val="Fuentedeprrafopredeter"/>
-    <w:rsid w:val="00301479"/>
-  </w:style>
-  <w:style w:type="character" w:customStyle="1" w:styleId="Ttulo1Car">
-    <w:name w:val="Título 1 Car"/>
-    <w:basedOn w:val="Fuentedeprrafopredeter"/>
-    <w:link w:val="Ttulo1"/>
-    <w:uiPriority w:val="9"/>
-    <w:rsid w:val="00AD67ED"/>
-    <w:rPr>
-      <w:rFonts w:asciiTheme="majorHAnsi" w:eastAsiaTheme="majorEastAsia" w:hAnsiTheme="majorHAnsi" w:cstheme="majorBidi"/>
-      <w:color w:val="2E74B5" w:themeColor="accent1" w:themeShade="BF"/>
-      <w:sz w:val="32"/>
-      <w:szCs w:val="32"/>
-      <w:lang w:val="es-AR"/>
-    </w:rPr>
   </w:style>
 </w:styles>
 </file>

</xml_diff>